<commit_message>
updating ReactJS theory-interviewPrep doc
</commit_message>
<xml_diff>
--- a/ReactJS/ReactJS theory-interviewPrep.docx
+++ b/ReactJS/ReactJS theory-interviewPrep.docx
@@ -229,12 +229,10 @@
         <w:rPr/>
         <w:t xml:space="preserve">Dedicated tools for easy debugging: Facebook </w:t>
       </w:r>
-      <w:proofErr w:type="gramStart"/>
       <w:r>
         <w:rPr/>
         <w:t>has</w:t>
       </w:r>
-      <w:proofErr w:type="gramEnd"/>
       <w:r>
         <w:rPr/>
         <w:t xml:space="preserve"> released a chrome extension that we can use to debug React applications. This makes the process of debugging React to web applications faster and easier.</w:t>
@@ -328,12 +326,10 @@
         <w:rPr/>
         <w:t xml:space="preserve">Install NodeJS on the computer because we need </w:t>
       </w:r>
-      <w:proofErr w:type="spellStart"/>
       <w:r>
         <w:rPr/>
         <w:t>npm</w:t>
       </w:r>
-      <w:proofErr w:type="spellEnd"/>
       <w:r>
         <w:rPr/>
         <w:t xml:space="preserve"> to install the React library. NPM is the node package manage that contains many JS libraries, including React.</w:t>
@@ -379,7 +375,7 @@
       </w:pPr>
       <w:r>
         <w:rPr/>
-        <w:t xml:space="preserve">An event is an action that a user or system may trigger, such as pressing a key, a mouse click, etc. </w:t>
+        <w:t xml:space="preserve">An event is an action that a user or system may trigger, such as pressing a key, click of a mouse, etc. </w:t>
       </w:r>
     </w:p>
     <w:p>
@@ -391,12 +387,10 @@
         <w:rPr/>
         <w:t xml:space="preserve">React events are named using camelCase, rather </w:t>
       </w:r>
-      <w:proofErr w:type="gramStart"/>
       <w:r>
         <w:rPr/>
         <w:t>that</w:t>
       </w:r>
-      <w:proofErr w:type="gramEnd"/>
       <w:r>
         <w:rPr/>
         <w:t xml:space="preserve"> lowercase in HTML.</w:t>
@@ -409,17 +403,7 @@
       </w:pPr>
       <w:r>
         <w:rPr/>
-        <w:t xml:space="preserve">With JSX, you pass a function as the event handler, rather </w:t>
-      </w:r>
-      <w:proofErr w:type="gramStart"/>
-      <w:r>
-        <w:rPr/>
-        <w:t>that</w:t>
-      </w:r>
-      <w:proofErr w:type="gramEnd"/>
-      <w:r>
-        <w:rPr/>
-        <w:t xml:space="preserve"> a string in HTML.</w:t>
+        <w:t>With JSX, you pass a function as the event handler, rather than a string in HTML.</w:t>
       </w:r>
     </w:p>
     <w:p>
@@ -594,12 +578,10 @@
         <w:rPr/>
         <w:t xml:space="preserve">The application is consistent regardless of the </w:t>
       </w:r>
-      <w:proofErr w:type="spellStart"/>
       <w:r>
         <w:rPr/>
-        <w:t>broser</w:t>
+        <w:t>browser</w:t>
       </w:r>
-      <w:proofErr w:type="spellEnd"/>
       <w:r>
         <w:rPr/>
         <w:t xml:space="preserve"> it is running in. Here, </w:t>
@@ -623,6 +605,763 @@
         </w:numPr>
         <w:ind w:left="0"/>
       </w:pPr>
+      <w:r>
+        <w:rPr/>
+        <w:t>Explain how lists work in React?</w:t>
+      </w:r>
+    </w:p>
+    <w:p>
+      <w:pPr>
+        <w:pStyle w:val="ListBullet"/>
+        <w:rPr/>
+      </w:pPr>
+      <w:r>
+        <w:rPr/>
+        <w:t>We create lists in React as we do in regular JavaScript. Lists display data in an ordered format</w:t>
+      </w:r>
+    </w:p>
+    <w:p>
+      <w:pPr>
+        <w:pStyle w:val="ListBullet"/>
+        <w:rPr/>
+      </w:pPr>
+      <w:r>
+        <w:rPr/>
+        <w:t>The traversal of lists is done using the map() function.</w:t>
+      </w:r>
+    </w:p>
+    <w:p>
+      <w:pPr>
+        <w:pStyle w:val="ListBullet"/>
+        <w:numPr>
+          <w:numId w:val="0"/>
+        </w:numPr>
+        <w:ind w:left="0"/>
+      </w:pPr>
+      <w:r>
+        <w:rPr/>
+        <w:t xml:space="preserve">    Ex:</w:t>
+      </w:r>
+    </w:p>
+    <w:p>
+      <w:pPr>
+        <w:pStyle w:val="ListBullet"/>
+        <w:numPr>
+          <w:numId w:val="0"/>
+        </w:numPr>
+        <w:ind w:left="0"/>
+      </w:pPr>
+      <w:r>
+        <w:rPr/>
+        <w:t xml:space="preserve">     const names = [‘Kohli’, ‘</w:t>
+      </w:r>
+      <w:proofErr w:type="spellStart"/>
+      <w:r>
+        <w:rPr/>
+        <w:t>Sachin</w:t>
+      </w:r>
+      <w:proofErr w:type="spellEnd"/>
+      <w:r>
+        <w:rPr/>
+        <w:t>’, ‘Dhoni’, ‘Jadeja’]</w:t>
+      </w:r>
+    </w:p>
+    <w:p>
+      <w:pPr>
+        <w:pStyle w:val="ListBullet"/>
+        <w:numPr>
+          <w:numId w:val="0"/>
+        </w:numPr>
+        <w:ind w:left="0"/>
+      </w:pPr>
+      <w:r>
+        <w:tab/>
+      </w:r>
+      <w:r>
+        <w:rPr/>
+        <w:t xml:space="preserve">     const </w:t>
+      </w:r>
+      <w:proofErr w:type="spellStart"/>
+      <w:r>
+        <w:rPr/>
+        <w:t>listOfNames</w:t>
+      </w:r>
+      <w:proofErr w:type="spellEnd"/>
+      <w:r>
+        <w:rPr/>
+        <w:t xml:space="preserve"> = () =&gt; {</w:t>
+      </w:r>
+    </w:p>
+    <w:p>
+      <w:pPr>
+        <w:pStyle w:val="ListBullet"/>
+        <w:numPr>
+          <w:numId w:val="0"/>
+        </w:numPr>
+        <w:ind w:left="0"/>
+      </w:pPr>
+      <w:r>
+        <w:rPr/>
+        <w:t xml:space="preserve">         const listItems = </w:t>
+      </w:r>
+      <w:proofErr w:type="spellStart"/>
+      <w:r>
+        <w:rPr/>
+        <w:t>names.map</w:t>
+      </w:r>
+      <w:proofErr w:type="spellEnd"/>
+      <w:r>
+        <w:rPr/>
+        <w:t>((name) =&gt;</w:t>
+      </w:r>
+    </w:p>
+    <w:p>
+      <w:pPr>
+        <w:pStyle w:val="ListBullet"/>
+        <w:numPr>
+          <w:numId w:val="0"/>
+        </w:numPr>
+        <w:ind w:left="0"/>
+      </w:pPr>
+      <w:r>
+        <w:rPr/>
+        <w:t xml:space="preserve">          &lt;li key={name}&gt;</w:t>
+      </w:r>
+    </w:p>
+    <w:p>
+      <w:pPr>
+        <w:pStyle w:val="ListBullet"/>
+        <w:numPr>
+          <w:numId w:val="0"/>
+        </w:numPr>
+        <w:ind w:left="0"/>
+      </w:pPr>
+      <w:r>
+        <w:rPr/>
+        <w:t xml:space="preserve">              {name}</w:t>
+      </w:r>
+    </w:p>
+    <w:p>
+      <w:pPr>
+        <w:pStyle w:val="ListBullet"/>
+        <w:numPr>
+          <w:numId w:val="0"/>
+        </w:numPr>
+        <w:ind w:left="0"/>
+      </w:pPr>
+      <w:r>
+        <w:rPr/>
+        <w:t xml:space="preserve">          &lt;/li&gt;</w:t>
+      </w:r>
+    </w:p>
+    <w:p>
+      <w:pPr>
+        <w:pStyle w:val="ListBullet"/>
+        <w:numPr>
+          <w:numId w:val="0"/>
+        </w:numPr>
+        <w:ind w:left="0"/>
+      </w:pPr>
+      <w:r>
+        <w:rPr/>
+        <w:t xml:space="preserve">          );</w:t>
+      </w:r>
+    </w:p>
+    <w:p>
+      <w:pPr>
+        <w:pStyle w:val="ListBullet"/>
+        <w:numPr>
+          <w:numId w:val="0"/>
+        </w:numPr>
+        <w:ind w:left="0"/>
+      </w:pPr>
+      <w:r>
+        <w:rPr/>
+        <w:t xml:space="preserve">          return (</w:t>
+      </w:r>
+    </w:p>
+    <w:p>
+      <w:pPr>
+        <w:pStyle w:val="ListBullet"/>
+        <w:numPr>
+          <w:numId w:val="0"/>
+        </w:numPr>
+        <w:ind w:left="0"/>
+      </w:pPr>
+      <w:r>
+        <w:rPr/>
+        <w:t xml:space="preserve">              &lt;ul&gt;{listItems}&lt;/ul&gt;</w:t>
+      </w:r>
+    </w:p>
+    <w:p>
+      <w:pPr>
+        <w:pStyle w:val="ListBullet"/>
+        <w:numPr>
+          <w:numId w:val="0"/>
+        </w:numPr>
+        <w:ind w:left="0"/>
+      </w:pPr>
+      <w:r>
+        <w:rPr/>
+        <w:t xml:space="preserve">          )</w:t>
+      </w:r>
+    </w:p>
+    <w:p>
+      <w:pPr>
+        <w:pStyle w:val="ListBullet"/>
+        <w:numPr>
+          <w:numId w:val="0"/>
+        </w:numPr>
+        <w:ind w:left="0"/>
+      </w:pPr>
+      <w:r>
+        <w:rPr/>
+        <w:t>}</w:t>
+      </w:r>
+    </w:p>
+    <w:p>
+      <w:pPr>
+        <w:pStyle w:val="ListBullet"/>
+        <w:numPr>
+          <w:numId w:val="0"/>
+        </w:numPr>
+        <w:ind w:left="0"/>
+      </w:pPr>
+      <w:r>
+        <w:rPr/>
+        <w:t>Why is there a need for using keys in Lists?</w:t>
+      </w:r>
+    </w:p>
+    <w:p>
+      <w:pPr>
+        <w:pStyle w:val="ListBullet"/>
+        <w:rPr/>
+      </w:pPr>
+      <w:r>
+        <w:rPr/>
+        <w:t xml:space="preserve">Keys are very </w:t>
+      </w:r>
+      <w:r>
+        <w:rPr/>
+        <w:t>important</w:t>
+      </w:r>
+      <w:r>
+        <w:rPr/>
+        <w:t xml:space="preserve"> in lists for the following reasons:</w:t>
+      </w:r>
+    </w:p>
+    <w:p>
+      <w:pPr>
+        <w:pStyle w:val="ListBullet"/>
+        <w:rPr/>
+      </w:pPr>
+      <w:r>
+        <w:rPr/>
+        <w:t>A key is a unique identifier and it is used to identify which items have changed, been updated or deleted from the lists.</w:t>
+      </w:r>
+    </w:p>
+    <w:p>
+      <w:pPr>
+        <w:pStyle w:val="ListBullet"/>
+        <w:rPr/>
+      </w:pPr>
+      <w:r>
+        <w:rPr/>
+        <w:t xml:space="preserve">It also helps to determine which </w:t>
+      </w:r>
+      <w:proofErr w:type="spellStart"/>
+      <w:r>
+        <w:rPr/>
+        <w:t>componnts</w:t>
+      </w:r>
+      <w:proofErr w:type="spellEnd"/>
+      <w:r>
+        <w:rPr/>
+        <w:t xml:space="preserve"> need to be re-rendered instead of re-rendering all the components every time. Therefore, it increases performance, as only the updated components are re-rendered.</w:t>
+      </w:r>
+    </w:p>
+    <w:p>
+      <w:pPr>
+        <w:pStyle w:val="ListBullet"/>
+        <w:numPr>
+          <w:numId w:val="0"/>
+        </w:numPr>
+        <w:ind w:left="0"/>
+      </w:pPr>
+      <w:r>
+        <w:rPr/>
+        <w:t>What are forms in React?</w:t>
+      </w:r>
+    </w:p>
+    <w:p>
+      <w:pPr>
+        <w:pStyle w:val="ListBullet"/>
+        <w:rPr/>
+      </w:pPr>
+      <w:r>
+        <w:rPr/>
+        <w:t>React employs forms to enable users to interact with web applications.</w:t>
+      </w:r>
+    </w:p>
+    <w:p>
+      <w:pPr>
+        <w:pStyle w:val="ListBullet"/>
+        <w:rPr/>
+      </w:pPr>
+      <w:r>
+        <w:rPr/>
+        <w:t>Using forms, users can interact with the application and enter the required information whenever needed. Form contains certain elements, such as text fields, buttons, checkboxes, radio buttons, etc.</w:t>
+      </w:r>
+    </w:p>
+    <w:p>
+      <w:pPr>
+        <w:pStyle w:val="ListBullet"/>
+        <w:rPr/>
+      </w:pPr>
+      <w:r>
+        <w:rPr/>
+        <w:t>Forms are used for many different tasks such as user authentication, searching, filtering, indexing, etc.</w:t>
+      </w:r>
+    </w:p>
+    <w:p>
+      <w:pPr>
+        <w:pStyle w:val="ListBullet"/>
+        <w:numPr>
+          <w:numId w:val="0"/>
+        </w:numPr>
+        <w:ind w:left="0"/>
+      </w:pPr>
+      <w:r>
+        <w:rPr/>
+        <w:t>How do you create forms in React?</w:t>
+      </w:r>
+    </w:p>
+    <w:p>
+      <w:pPr>
+        <w:pStyle w:val="ListBullet"/>
+        <w:rPr/>
+      </w:pPr>
+      <w:r>
+        <w:rPr/>
+        <w:t>We create forms in React by doing the following</w:t>
+      </w:r>
+    </w:p>
+    <w:p>
+      <w:pPr>
+        <w:pStyle w:val="ListBullet"/>
+        <w:numPr>
+          <w:numId w:val="0"/>
+        </w:numPr>
+        <w:ind w:left="0"/>
+      </w:pPr>
+      <w:r>
+        <w:rPr/>
+        <w:t xml:space="preserve">    const </w:t>
+      </w:r>
+      <w:proofErr w:type="spellStart"/>
+      <w:r>
+        <w:rPr/>
+        <w:t>NameForm</w:t>
+      </w:r>
+      <w:proofErr w:type="spellEnd"/>
+      <w:r>
+        <w:rPr/>
+        <w:t xml:space="preserve"> = () =&gt; {</w:t>
+      </w:r>
+    </w:p>
+    <w:p>
+      <w:pPr>
+        <w:pStyle w:val="ListBullet"/>
+        <w:numPr>
+          <w:numId w:val="0"/>
+        </w:numPr>
+        <w:ind w:left="0"/>
+      </w:pPr>
+      <w:r>
+        <w:rPr/>
+        <w:t xml:space="preserve">        const [name, </w:t>
+      </w:r>
+      <w:proofErr w:type="spellStart"/>
+      <w:r>
+        <w:rPr/>
+        <w:t>setName</w:t>
+      </w:r>
+      <w:proofErr w:type="spellEnd"/>
+      <w:r>
+        <w:rPr/>
+        <w:t xml:space="preserve">] = </w:t>
+      </w:r>
+      <w:proofErr w:type="spellStart"/>
+      <w:r>
+        <w:rPr/>
+        <w:t>useState</w:t>
+      </w:r>
+      <w:proofErr w:type="spellEnd"/>
+      <w:r>
+        <w:rPr/>
+        <w:t>(‘’)</w:t>
+      </w:r>
+    </w:p>
+    <w:p>
+      <w:pPr>
+        <w:pStyle w:val="ListBullet"/>
+        <w:numPr>
+          <w:numId w:val="0"/>
+        </w:numPr>
+        <w:ind w:left="0"/>
+      </w:pPr>
+      <w:r>
+        <w:rPr/>
+        <w:t xml:space="preserve">        const changeHandler = (e) =&gt; {</w:t>
+      </w:r>
+    </w:p>
+    <w:p>
+      <w:pPr>
+        <w:pStyle w:val="ListBullet"/>
+        <w:numPr>
+          <w:numId w:val="0"/>
+        </w:numPr>
+        <w:ind w:left="0"/>
+      </w:pPr>
+      <w:r>
+        <w:rPr/>
+        <w:t xml:space="preserve">            setName(e.target.value)</w:t>
+      </w:r>
+    </w:p>
+    <w:p>
+      <w:pPr>
+        <w:pStyle w:val="ListBullet"/>
+        <w:numPr>
+          <w:numId w:val="0"/>
+        </w:numPr>
+        <w:ind w:left="0"/>
+      </w:pPr>
+      <w:r>
+        <w:rPr/>
+        <w:t xml:space="preserve">        }</w:t>
+      </w:r>
+    </w:p>
+    <w:p>
+      <w:pPr>
+        <w:pStyle w:val="ListBullet"/>
+        <w:numPr>
+          <w:numId w:val="0"/>
+        </w:numPr>
+        <w:ind w:left="0"/>
+      </w:pPr>
+      <w:r>
+        <w:rPr/>
+        <w:t xml:space="preserve">        const submitHandler = (event) =&gt; {</w:t>
+      </w:r>
+    </w:p>
+    <w:p>
+      <w:pPr>
+        <w:pStyle w:val="ListBullet"/>
+        <w:numPr>
+          <w:numId w:val="0"/>
+        </w:numPr>
+        <w:ind w:left="0"/>
+      </w:pPr>
+      <w:r>
+        <w:rPr/>
+        <w:t xml:space="preserve">            event.preventDefault();</w:t>
+      </w:r>
+    </w:p>
+    <w:p>
+      <w:pPr>
+        <w:pStyle w:val="ListBullet"/>
+        <w:numPr>
+          <w:numId w:val="0"/>
+        </w:numPr>
+        <w:ind w:left="0"/>
+      </w:pPr>
+      <w:r>
+        <w:rPr/>
+        <w:t xml:space="preserve">            alert(‘A name was entered’ + name)</w:t>
+      </w:r>
+    </w:p>
+    <w:p>
+      <w:pPr>
+        <w:pStyle w:val="ListBullet"/>
+        <w:numPr>
+          <w:numId w:val="0"/>
+        </w:numPr>
+        <w:ind w:left="0"/>
+      </w:pPr>
+      <w:r>
+        <w:rPr/>
+        <w:t xml:space="preserve">        }</w:t>
+      </w:r>
+    </w:p>
+    <w:p>
+      <w:pPr>
+        <w:pStyle w:val="ListBullet"/>
+        <w:numPr>
+          <w:numId w:val="0"/>
+        </w:numPr>
+        <w:ind w:left="0"/>
+      </w:pPr>
+      <w:r>
+        <w:rPr/>
+        <w:t xml:space="preserve">        return (</w:t>
+      </w:r>
+    </w:p>
+    <w:p>
+      <w:pPr>
+        <w:pStyle w:val="ListBullet"/>
+        <w:numPr>
+          <w:numId w:val="0"/>
+        </w:numPr>
+        <w:ind w:left="0"/>
+      </w:pPr>
+      <w:r>
+        <w:rPr/>
+        <w:t xml:space="preserve">            &lt;form onSubmit={submitHandler}&gt;</w:t>
+      </w:r>
+    </w:p>
+    <w:p>
+      <w:pPr>
+        <w:pStyle w:val="ListBullet"/>
+        <w:numPr>
+          <w:numId w:val="0"/>
+        </w:numPr>
+        <w:ind w:left="0"/>
+      </w:pPr>
+      <w:r>
+        <w:rPr/>
+        <w:t xml:space="preserve">                &lt;label&gt;</w:t>
+      </w:r>
+    </w:p>
+    <w:p>
+      <w:pPr>
+        <w:pStyle w:val="ListBullet"/>
+        <w:numPr>
+          <w:numId w:val="0"/>
+        </w:numPr>
+        <w:ind w:left="0"/>
+      </w:pPr>
+      <w:r>
+        <w:rPr/>
+        <w:t xml:space="preserve">                    Name:</w:t>
+      </w:r>
+    </w:p>
+    <w:p>
+      <w:pPr>
+        <w:pStyle w:val="ListBullet"/>
+        <w:numPr>
+          <w:numId w:val="0"/>
+        </w:numPr>
+        <w:ind w:left="0"/>
+      </w:pPr>
+      <w:r>
+        <w:rPr/>
+        <w:t xml:space="preserve">                    &lt;input type=’text’ value={name} </w:t>
+      </w:r>
+      <w:proofErr w:type="spellStart"/>
+      <w:r>
+        <w:rPr/>
+        <w:t>onChange</w:t>
+      </w:r>
+      <w:proofErr w:type="spellEnd"/>
+      <w:r>
+        <w:rPr/>
+        <w:t>={onChangeHandler} /&gt;</w:t>
+      </w:r>
+    </w:p>
+    <w:p>
+      <w:pPr>
+        <w:pStyle w:val="ListBullet"/>
+        <w:numPr>
+          <w:numId w:val="0"/>
+        </w:numPr>
+        <w:ind w:left="0"/>
+      </w:pPr>
+      <w:r>
+        <w:rPr/>
+        <w:t xml:space="preserve">                &lt;/label&gt;</w:t>
+      </w:r>
+    </w:p>
+    <w:p>
+      <w:pPr>
+        <w:pStyle w:val="ListBullet"/>
+        <w:numPr>
+          <w:numId w:val="0"/>
+        </w:numPr>
+        <w:ind w:left="0"/>
+      </w:pPr>
+      <w:r>
+        <w:rPr/>
+        <w:t xml:space="preserve">                 &lt;/input&gt;</w:t>
+      </w:r>
+    </w:p>
+    <w:p>
+      <w:pPr>
+        <w:pStyle w:val="ListBullet"/>
+        <w:numPr>
+          <w:numId w:val="0"/>
+        </w:numPr>
+        <w:ind w:left="0"/>
+      </w:pPr>
+      <w:r>
+        <w:rPr/>
+        <w:t xml:space="preserve">                 &lt;button type=’submit’&gt;Submit&lt;/button&gt;</w:t>
+      </w:r>
+    </w:p>
+    <w:p>
+      <w:pPr>
+        <w:pStyle w:val="ListBullet"/>
+        <w:numPr>
+          <w:numId w:val="0"/>
+        </w:numPr>
+        <w:ind w:left="0"/>
+      </w:pPr>
+      <w:r>
+        <w:rPr/>
+        <w:t xml:space="preserve">            &lt;/form&gt;</w:t>
+      </w:r>
+    </w:p>
+    <w:p>
+      <w:pPr>
+        <w:pStyle w:val="ListBullet"/>
+        <w:numPr>
+          <w:numId w:val="0"/>
+        </w:numPr>
+        <w:ind w:left="0"/>
+      </w:pPr>
+      <w:r>
+        <w:rPr/>
+        <w:t xml:space="preserve">        )</w:t>
+      </w:r>
+    </w:p>
+    <w:p>
+      <w:pPr>
+        <w:pStyle w:val="ListBullet"/>
+        <w:numPr>
+          <w:numId w:val="0"/>
+        </w:numPr>
+        <w:ind w:left="0"/>
+      </w:pPr>
+      <w:r>
+        <w:rPr/>
+        <w:t xml:space="preserve">    }</w:t>
+      </w:r>
+    </w:p>
+    <w:p>
+      <w:pPr>
+        <w:pStyle w:val="ListBullet"/>
+        <w:rPr/>
+      </w:pPr>
+      <w:r>
+        <w:rPr/>
+        <w:t>The above code will yield an input with the label Name and a submit button. It will also alert user when the submit button is pressed.</w:t>
+      </w:r>
+    </w:p>
+    <w:p>
+      <w:pPr>
+        <w:pStyle w:val="ListBullet"/>
+        <w:numPr>
+          <w:numId w:val="0"/>
+        </w:numPr>
+        <w:ind w:left="0"/>
+      </w:pPr>
+      <w:r>
+        <w:rPr/>
+        <w:t>What are the components in React?</w:t>
+      </w:r>
+    </w:p>
+    <w:p>
+      <w:pPr>
+        <w:pStyle w:val="ListBullet"/>
+        <w:rPr/>
+      </w:pPr>
+      <w:r>
+        <w:rPr/>
+        <w:t>Components are the building blocks of any React application, and a single app usually consists of multiple components. A component is essentially a piece of the user interface. It splits the user interface into independent, reusable parts that can be processed separately.</w:t>
+      </w:r>
+    </w:p>
+    <w:p>
+      <w:pPr>
+        <w:pStyle w:val="ListBullet"/>
+        <w:numPr>
+          <w:numId w:val="0"/>
+        </w:numPr>
+        <w:ind w:left="0"/>
+      </w:pPr>
+      <w:r>
+        <w:rPr/>
+        <w:t>What is the use of render() in React?</w:t>
+      </w:r>
+    </w:p>
+    <w:p>
+      <w:pPr>
+        <w:pStyle w:val="ListBullet"/>
+        <w:rPr/>
+      </w:pPr>
+      <w:r>
+        <w:rPr/>
+        <w:t xml:space="preserve">It is required for each class-based component to have a </w:t>
+      </w:r>
+      <w:proofErr w:type="gramStart"/>
+      <w:r>
+        <w:rPr/>
+        <w:t>render(</w:t>
+      </w:r>
+      <w:proofErr w:type="gramEnd"/>
+      <w:r>
+        <w:rPr/>
+        <w:t>) function. This function returns the HTML, which is to be displayed in the component.</w:t>
+      </w:r>
+    </w:p>
+    <w:p>
+      <w:pPr>
+        <w:pStyle w:val="ListBullet"/>
+        <w:rPr/>
+      </w:pPr>
+      <w:r>
+        <w:rPr/>
+        <w:t>If you need to render more than one element all of the elements must be inside one parent tag like &lt;div&gt;, &lt;form&gt;.</w:t>
+      </w:r>
+    </w:p>
+    <w:p>
+      <w:pPr>
+        <w:pStyle w:val="ListBullet"/>
+        <w:numPr>
+          <w:numId w:val="0"/>
+        </w:numPr>
+        <w:ind w:left="0"/>
+      </w:pPr>
+      <w:r>
+        <w:rPr/>
+        <w:t xml:space="preserve">What is state in React? </w:t>
+      </w:r>
+    </w:p>
+    <w:p>
+      <w:pPr>
+        <w:pStyle w:val="ListBullet"/>
+        <w:rPr/>
+      </w:pPr>
+      <w:r>
+        <w:rPr/>
+        <w:t>The state is a built-in React object that is used to contain data or information about the component. The state in a component can change over time, and whenever it changes, the component re-renders.</w:t>
+      </w:r>
+    </w:p>
+    <w:p>
+      <w:pPr>
+        <w:pStyle w:val="ListBullet"/>
+        <w:rPr/>
+      </w:pPr>
+      <w:r>
+        <w:rPr/>
+        <w:t xml:space="preserve">The change in state can happen as a response to user action or system-generated events. It determines the behavior of the </w:t>
+      </w:r>
+      <w:r>
+        <w:rPr/>
+        <w:t>component</w:t>
+      </w:r>
+      <w:r>
+        <w:rPr/>
+        <w:t xml:space="preserve"> and how it will render.</w:t>
+      </w:r>
     </w:p>
     <w:sectPr>
       <w:footerReference w:type="default" r:id="rId7"/>
@@ -711,6 +1450,3254 @@
 
 <file path=word/numbering.xml><?xml version="1.0" encoding="utf-8"?>
 <w:numbering xmlns:wpc="http://schemas.microsoft.com/office/word/2010/wordprocessingCanvas" xmlns:cx="http://schemas.microsoft.com/office/drawing/2014/chartex" xmlns:cx1="http://schemas.microsoft.com/office/drawing/2015/9/8/chartex" xmlns:cx2="http://schemas.microsoft.com/office/drawing/2015/10/21/chartex" xmlns:cx3="http://schemas.microsoft.com/office/drawing/2016/5/9/chartex" xmlns:cx4="http://schemas.microsoft.com/office/drawing/2016/5/10/chartex" xmlns:cx5="http://schemas.microsoft.com/office/drawing/2016/5/11/chartex" xmlns:cx6="http://schemas.microsoft.com/office/drawing/2016/5/12/chartex" xmlns:cx7="http://schemas.microsoft.com/office/drawing/2016/5/13/chartex" xmlns:cx8="http://schemas.microsoft.com/office/drawing/2016/5/14/chartex" xmlns:mc="http://schemas.openxmlformats.org/markup-compatibility/2006" xmlns:aink="http://schemas.microsoft.com/office/drawing/2016/ink" xmlns:am3d="http://schemas.microsoft.com/office/drawing/2017/model3d" xmlns:o="urn:schemas-microsoft-com:office:office" xmlns:r="http://schemas.openxmlformats.org/officeDocument/2006/relationships" xmlns:m="http://schemas.openxmlformats.org/officeDocument/2006/math" xmlns:v="urn:schemas-microsoft-com:vml" xmlns:wp14="http://schemas.microsoft.com/office/word/2010/wordprocessingDrawing" xmlns:wp="http://schemas.openxmlformats.org/drawingml/2006/wordprocessingDrawing" xmlns:w10="urn:schemas-microsoft-com:office:word" xmlns:w="http://schemas.openxmlformats.org/wordprocessingml/2006/main" xmlns:w14="http://schemas.microsoft.com/office/word/2010/wordml" xmlns:w15="http://schemas.microsoft.com/office/word/2012/wordml" xmlns:w16cid="http://schemas.microsoft.com/office/word/2016/wordml/cid" xmlns:w16se="http://schemas.microsoft.com/office/word/2015/wordml/symex" xmlns:wpg="http://schemas.microsoft.com/office/word/2010/wordprocessingGroup" xmlns:wpi="http://schemas.microsoft.com/office/word/2010/wordprocessingInk" xmlns:wne="http://schemas.microsoft.com/office/word/2006/wordml" xmlns:wps="http://schemas.microsoft.com/office/word/2010/wordprocessingShape" mc:Ignorable="w14 w15 w16se w16cid wp14">
+  <w:abstractNum xmlns:w="http://schemas.openxmlformats.org/wordprocessingml/2006/main" w:abstractNumId="50">
+    <w:nsid w:val="4e807c2c"/>
+    <w:multiLevelType xmlns:w="http://schemas.openxmlformats.org/wordprocessingml/2006/main" w:val="hybridMultilevel"/>
+    <w:lvl xmlns:w="http://schemas.openxmlformats.org/wordprocessingml/2006/main" w:ilvl="0">
+      <w:start w:val="1"/>
+      <w:numFmt w:val="bullet"/>
+      <w:lvlText w:val=""/>
+      <w:lvlJc w:val="left"/>
+      <w:pPr>
+        <w:ind w:left="720" w:hanging="360"/>
+      </w:pPr>
+      <w:rPr>
+        <w:rFonts w:hint="default" w:ascii="Symbol" w:hAnsi="Symbol"/>
+      </w:rPr>
+    </w:lvl>
+    <w:lvl xmlns:w="http://schemas.openxmlformats.org/wordprocessingml/2006/main" w:ilvl="1">
+      <w:start w:val="1"/>
+      <w:numFmt w:val="bullet"/>
+      <w:lvlText w:val="o"/>
+      <w:lvlJc w:val="left"/>
+      <w:pPr>
+        <w:ind w:left="1440" w:hanging="360"/>
+      </w:pPr>
+      <w:rPr>
+        <w:rFonts w:hint="default" w:ascii="Courier New" w:hAnsi="Courier New"/>
+      </w:rPr>
+    </w:lvl>
+    <w:lvl xmlns:w="http://schemas.openxmlformats.org/wordprocessingml/2006/main" w:ilvl="2">
+      <w:start w:val="1"/>
+      <w:numFmt w:val="bullet"/>
+      <w:lvlText w:val=""/>
+      <w:lvlJc w:val="left"/>
+      <w:pPr>
+        <w:ind w:left="2160" w:hanging="360"/>
+      </w:pPr>
+      <w:rPr>
+        <w:rFonts w:hint="default" w:ascii="Wingdings" w:hAnsi="Wingdings"/>
+      </w:rPr>
+    </w:lvl>
+    <w:lvl xmlns:w="http://schemas.openxmlformats.org/wordprocessingml/2006/main" w:ilvl="3">
+      <w:start w:val="1"/>
+      <w:numFmt w:val="bullet"/>
+      <w:lvlText w:val=""/>
+      <w:lvlJc w:val="left"/>
+      <w:pPr>
+        <w:ind w:left="2880" w:hanging="360"/>
+      </w:pPr>
+      <w:rPr>
+        <w:rFonts w:hint="default" w:ascii="Symbol" w:hAnsi="Symbol"/>
+      </w:rPr>
+    </w:lvl>
+    <w:lvl xmlns:w="http://schemas.openxmlformats.org/wordprocessingml/2006/main" w:ilvl="4">
+      <w:start w:val="1"/>
+      <w:numFmt w:val="bullet"/>
+      <w:lvlText w:val="o"/>
+      <w:lvlJc w:val="left"/>
+      <w:pPr>
+        <w:ind w:left="3600" w:hanging="360"/>
+      </w:pPr>
+      <w:rPr>
+        <w:rFonts w:hint="default" w:ascii="Courier New" w:hAnsi="Courier New"/>
+      </w:rPr>
+    </w:lvl>
+    <w:lvl xmlns:w="http://schemas.openxmlformats.org/wordprocessingml/2006/main" w:ilvl="5">
+      <w:start w:val="1"/>
+      <w:numFmt w:val="bullet"/>
+      <w:lvlText w:val=""/>
+      <w:lvlJc w:val="left"/>
+      <w:pPr>
+        <w:ind w:left="4320" w:hanging="360"/>
+      </w:pPr>
+      <w:rPr>
+        <w:rFonts w:hint="default" w:ascii="Wingdings" w:hAnsi="Wingdings"/>
+      </w:rPr>
+    </w:lvl>
+    <w:lvl xmlns:w="http://schemas.openxmlformats.org/wordprocessingml/2006/main" w:ilvl="6">
+      <w:start w:val="1"/>
+      <w:numFmt w:val="bullet"/>
+      <w:lvlText w:val=""/>
+      <w:lvlJc w:val="left"/>
+      <w:pPr>
+        <w:ind w:left="5040" w:hanging="360"/>
+      </w:pPr>
+      <w:rPr>
+        <w:rFonts w:hint="default" w:ascii="Symbol" w:hAnsi="Symbol"/>
+      </w:rPr>
+    </w:lvl>
+    <w:lvl xmlns:w="http://schemas.openxmlformats.org/wordprocessingml/2006/main" w:ilvl="7">
+      <w:start w:val="1"/>
+      <w:numFmt w:val="bullet"/>
+      <w:lvlText w:val="o"/>
+      <w:lvlJc w:val="left"/>
+      <w:pPr>
+        <w:ind w:left="5760" w:hanging="360"/>
+      </w:pPr>
+      <w:rPr>
+        <w:rFonts w:hint="default" w:ascii="Courier New" w:hAnsi="Courier New"/>
+      </w:rPr>
+    </w:lvl>
+    <w:lvl xmlns:w="http://schemas.openxmlformats.org/wordprocessingml/2006/main" w:ilvl="8">
+      <w:start w:val="1"/>
+      <w:numFmt w:val="bullet"/>
+      <w:lvlText w:val=""/>
+      <w:lvlJc w:val="left"/>
+      <w:pPr>
+        <w:ind w:left="6480" w:hanging="360"/>
+      </w:pPr>
+      <w:rPr>
+        <w:rFonts w:hint="default" w:ascii="Wingdings" w:hAnsi="Wingdings"/>
+      </w:rPr>
+    </w:lvl>
+  </w:abstractNum>
+  <w:abstractNum xmlns:w="http://schemas.openxmlformats.org/wordprocessingml/2006/main" w:abstractNumId="49">
+    <w:nsid w:val="6b6326d5"/>
+    <w:multiLevelType xmlns:w="http://schemas.openxmlformats.org/wordprocessingml/2006/main" w:val="hybridMultilevel"/>
+    <w:lvl xmlns:w="http://schemas.openxmlformats.org/wordprocessingml/2006/main" w:ilvl="0">
+      <w:start w:val="1"/>
+      <w:numFmt w:val="bullet"/>
+      <w:lvlText w:val=""/>
+      <w:lvlJc w:val="left"/>
+      <w:pPr>
+        <w:ind w:left="720" w:hanging="360"/>
+      </w:pPr>
+      <w:rPr>
+        <w:rFonts w:hint="default" w:ascii="Symbol" w:hAnsi="Symbol"/>
+      </w:rPr>
+    </w:lvl>
+    <w:lvl xmlns:w="http://schemas.openxmlformats.org/wordprocessingml/2006/main" w:ilvl="1">
+      <w:start w:val="1"/>
+      <w:numFmt w:val="bullet"/>
+      <w:lvlText w:val="o"/>
+      <w:lvlJc w:val="left"/>
+      <w:pPr>
+        <w:ind w:left="1440" w:hanging="360"/>
+      </w:pPr>
+      <w:rPr>
+        <w:rFonts w:hint="default" w:ascii="Courier New" w:hAnsi="Courier New"/>
+      </w:rPr>
+    </w:lvl>
+    <w:lvl xmlns:w="http://schemas.openxmlformats.org/wordprocessingml/2006/main" w:ilvl="2">
+      <w:start w:val="1"/>
+      <w:numFmt w:val="bullet"/>
+      <w:lvlText w:val=""/>
+      <w:lvlJc w:val="left"/>
+      <w:pPr>
+        <w:ind w:left="2160" w:hanging="360"/>
+      </w:pPr>
+      <w:rPr>
+        <w:rFonts w:hint="default" w:ascii="Wingdings" w:hAnsi="Wingdings"/>
+      </w:rPr>
+    </w:lvl>
+    <w:lvl xmlns:w="http://schemas.openxmlformats.org/wordprocessingml/2006/main" w:ilvl="3">
+      <w:start w:val="1"/>
+      <w:numFmt w:val="bullet"/>
+      <w:lvlText w:val=""/>
+      <w:lvlJc w:val="left"/>
+      <w:pPr>
+        <w:ind w:left="2880" w:hanging="360"/>
+      </w:pPr>
+      <w:rPr>
+        <w:rFonts w:hint="default" w:ascii="Symbol" w:hAnsi="Symbol"/>
+      </w:rPr>
+    </w:lvl>
+    <w:lvl xmlns:w="http://schemas.openxmlformats.org/wordprocessingml/2006/main" w:ilvl="4">
+      <w:start w:val="1"/>
+      <w:numFmt w:val="bullet"/>
+      <w:lvlText w:val="o"/>
+      <w:lvlJc w:val="left"/>
+      <w:pPr>
+        <w:ind w:left="3600" w:hanging="360"/>
+      </w:pPr>
+      <w:rPr>
+        <w:rFonts w:hint="default" w:ascii="Courier New" w:hAnsi="Courier New"/>
+      </w:rPr>
+    </w:lvl>
+    <w:lvl xmlns:w="http://schemas.openxmlformats.org/wordprocessingml/2006/main" w:ilvl="5">
+      <w:start w:val="1"/>
+      <w:numFmt w:val="bullet"/>
+      <w:lvlText w:val=""/>
+      <w:lvlJc w:val="left"/>
+      <w:pPr>
+        <w:ind w:left="4320" w:hanging="360"/>
+      </w:pPr>
+      <w:rPr>
+        <w:rFonts w:hint="default" w:ascii="Wingdings" w:hAnsi="Wingdings"/>
+      </w:rPr>
+    </w:lvl>
+    <w:lvl xmlns:w="http://schemas.openxmlformats.org/wordprocessingml/2006/main" w:ilvl="6">
+      <w:start w:val="1"/>
+      <w:numFmt w:val="bullet"/>
+      <w:lvlText w:val=""/>
+      <w:lvlJc w:val="left"/>
+      <w:pPr>
+        <w:ind w:left="5040" w:hanging="360"/>
+      </w:pPr>
+      <w:rPr>
+        <w:rFonts w:hint="default" w:ascii="Symbol" w:hAnsi="Symbol"/>
+      </w:rPr>
+    </w:lvl>
+    <w:lvl xmlns:w="http://schemas.openxmlformats.org/wordprocessingml/2006/main" w:ilvl="7">
+      <w:start w:val="1"/>
+      <w:numFmt w:val="bullet"/>
+      <w:lvlText w:val="o"/>
+      <w:lvlJc w:val="left"/>
+      <w:pPr>
+        <w:ind w:left="5760" w:hanging="360"/>
+      </w:pPr>
+      <w:rPr>
+        <w:rFonts w:hint="default" w:ascii="Courier New" w:hAnsi="Courier New"/>
+      </w:rPr>
+    </w:lvl>
+    <w:lvl xmlns:w="http://schemas.openxmlformats.org/wordprocessingml/2006/main" w:ilvl="8">
+      <w:start w:val="1"/>
+      <w:numFmt w:val="bullet"/>
+      <w:lvlText w:val=""/>
+      <w:lvlJc w:val="left"/>
+      <w:pPr>
+        <w:ind w:left="6480" w:hanging="360"/>
+      </w:pPr>
+      <w:rPr>
+        <w:rFonts w:hint="default" w:ascii="Wingdings" w:hAnsi="Wingdings"/>
+      </w:rPr>
+    </w:lvl>
+  </w:abstractNum>
+  <w:abstractNum xmlns:w="http://schemas.openxmlformats.org/wordprocessingml/2006/main" w:abstractNumId="48">
+    <w:nsid w:val="3e912bc3"/>
+    <w:multiLevelType xmlns:w="http://schemas.openxmlformats.org/wordprocessingml/2006/main" w:val="hybridMultilevel"/>
+    <w:lvl xmlns:w="http://schemas.openxmlformats.org/wordprocessingml/2006/main" w:ilvl="0">
+      <w:start w:val="1"/>
+      <w:numFmt w:val="bullet"/>
+      <w:lvlText w:val=""/>
+      <w:lvlJc w:val="left"/>
+      <w:pPr>
+        <w:ind w:left="720" w:hanging="360"/>
+      </w:pPr>
+      <w:rPr>
+        <w:rFonts w:hint="default" w:ascii="Symbol" w:hAnsi="Symbol"/>
+      </w:rPr>
+    </w:lvl>
+    <w:lvl xmlns:w="http://schemas.openxmlformats.org/wordprocessingml/2006/main" w:ilvl="1">
+      <w:start w:val="1"/>
+      <w:numFmt w:val="bullet"/>
+      <w:lvlText w:val="o"/>
+      <w:lvlJc w:val="left"/>
+      <w:pPr>
+        <w:ind w:left="1440" w:hanging="360"/>
+      </w:pPr>
+      <w:rPr>
+        <w:rFonts w:hint="default" w:ascii="Courier New" w:hAnsi="Courier New"/>
+      </w:rPr>
+    </w:lvl>
+    <w:lvl xmlns:w="http://schemas.openxmlformats.org/wordprocessingml/2006/main" w:ilvl="2">
+      <w:start w:val="1"/>
+      <w:numFmt w:val="bullet"/>
+      <w:lvlText w:val=""/>
+      <w:lvlJc w:val="left"/>
+      <w:pPr>
+        <w:ind w:left="2160" w:hanging="360"/>
+      </w:pPr>
+      <w:rPr>
+        <w:rFonts w:hint="default" w:ascii="Wingdings" w:hAnsi="Wingdings"/>
+      </w:rPr>
+    </w:lvl>
+    <w:lvl xmlns:w="http://schemas.openxmlformats.org/wordprocessingml/2006/main" w:ilvl="3">
+      <w:start w:val="1"/>
+      <w:numFmt w:val="bullet"/>
+      <w:lvlText w:val=""/>
+      <w:lvlJc w:val="left"/>
+      <w:pPr>
+        <w:ind w:left="2880" w:hanging="360"/>
+      </w:pPr>
+      <w:rPr>
+        <w:rFonts w:hint="default" w:ascii="Symbol" w:hAnsi="Symbol"/>
+      </w:rPr>
+    </w:lvl>
+    <w:lvl xmlns:w="http://schemas.openxmlformats.org/wordprocessingml/2006/main" w:ilvl="4">
+      <w:start w:val="1"/>
+      <w:numFmt w:val="bullet"/>
+      <w:lvlText w:val="o"/>
+      <w:lvlJc w:val="left"/>
+      <w:pPr>
+        <w:ind w:left="3600" w:hanging="360"/>
+      </w:pPr>
+      <w:rPr>
+        <w:rFonts w:hint="default" w:ascii="Courier New" w:hAnsi="Courier New"/>
+      </w:rPr>
+    </w:lvl>
+    <w:lvl xmlns:w="http://schemas.openxmlformats.org/wordprocessingml/2006/main" w:ilvl="5">
+      <w:start w:val="1"/>
+      <w:numFmt w:val="bullet"/>
+      <w:lvlText w:val=""/>
+      <w:lvlJc w:val="left"/>
+      <w:pPr>
+        <w:ind w:left="4320" w:hanging="360"/>
+      </w:pPr>
+      <w:rPr>
+        <w:rFonts w:hint="default" w:ascii="Wingdings" w:hAnsi="Wingdings"/>
+      </w:rPr>
+    </w:lvl>
+    <w:lvl xmlns:w="http://schemas.openxmlformats.org/wordprocessingml/2006/main" w:ilvl="6">
+      <w:start w:val="1"/>
+      <w:numFmt w:val="bullet"/>
+      <w:lvlText w:val=""/>
+      <w:lvlJc w:val="left"/>
+      <w:pPr>
+        <w:ind w:left="5040" w:hanging="360"/>
+      </w:pPr>
+      <w:rPr>
+        <w:rFonts w:hint="default" w:ascii="Symbol" w:hAnsi="Symbol"/>
+      </w:rPr>
+    </w:lvl>
+    <w:lvl xmlns:w="http://schemas.openxmlformats.org/wordprocessingml/2006/main" w:ilvl="7">
+      <w:start w:val="1"/>
+      <w:numFmt w:val="bullet"/>
+      <w:lvlText w:val="o"/>
+      <w:lvlJc w:val="left"/>
+      <w:pPr>
+        <w:ind w:left="5760" w:hanging="360"/>
+      </w:pPr>
+      <w:rPr>
+        <w:rFonts w:hint="default" w:ascii="Courier New" w:hAnsi="Courier New"/>
+      </w:rPr>
+    </w:lvl>
+    <w:lvl xmlns:w="http://schemas.openxmlformats.org/wordprocessingml/2006/main" w:ilvl="8">
+      <w:start w:val="1"/>
+      <w:numFmt w:val="bullet"/>
+      <w:lvlText w:val=""/>
+      <w:lvlJc w:val="left"/>
+      <w:pPr>
+        <w:ind w:left="6480" w:hanging="360"/>
+      </w:pPr>
+      <w:rPr>
+        <w:rFonts w:hint="default" w:ascii="Wingdings" w:hAnsi="Wingdings"/>
+      </w:rPr>
+    </w:lvl>
+  </w:abstractNum>
+  <w:abstractNum xmlns:w="http://schemas.openxmlformats.org/wordprocessingml/2006/main" w:abstractNumId="47">
+    <w:nsid w:val="1bbf00fd"/>
+    <w:multiLevelType xmlns:w="http://schemas.openxmlformats.org/wordprocessingml/2006/main" w:val="hybridMultilevel"/>
+    <w:lvl xmlns:w="http://schemas.openxmlformats.org/wordprocessingml/2006/main" w:ilvl="0">
+      <w:start w:val="1"/>
+      <w:numFmt w:val="bullet"/>
+      <w:lvlText w:val=""/>
+      <w:lvlJc w:val="left"/>
+      <w:pPr>
+        <w:ind w:left="720" w:hanging="360"/>
+      </w:pPr>
+      <w:rPr>
+        <w:rFonts w:hint="default" w:ascii="Symbol" w:hAnsi="Symbol"/>
+      </w:rPr>
+    </w:lvl>
+    <w:lvl xmlns:w="http://schemas.openxmlformats.org/wordprocessingml/2006/main" w:ilvl="1">
+      <w:start w:val="1"/>
+      <w:numFmt w:val="bullet"/>
+      <w:lvlText w:val="o"/>
+      <w:lvlJc w:val="left"/>
+      <w:pPr>
+        <w:ind w:left="1440" w:hanging="360"/>
+      </w:pPr>
+      <w:rPr>
+        <w:rFonts w:hint="default" w:ascii="Courier New" w:hAnsi="Courier New"/>
+      </w:rPr>
+    </w:lvl>
+    <w:lvl xmlns:w="http://schemas.openxmlformats.org/wordprocessingml/2006/main" w:ilvl="2">
+      <w:start w:val="1"/>
+      <w:numFmt w:val="bullet"/>
+      <w:lvlText w:val=""/>
+      <w:lvlJc w:val="left"/>
+      <w:pPr>
+        <w:ind w:left="2160" w:hanging="360"/>
+      </w:pPr>
+      <w:rPr>
+        <w:rFonts w:hint="default" w:ascii="Wingdings" w:hAnsi="Wingdings"/>
+      </w:rPr>
+    </w:lvl>
+    <w:lvl xmlns:w="http://schemas.openxmlformats.org/wordprocessingml/2006/main" w:ilvl="3">
+      <w:start w:val="1"/>
+      <w:numFmt w:val="bullet"/>
+      <w:lvlText w:val=""/>
+      <w:lvlJc w:val="left"/>
+      <w:pPr>
+        <w:ind w:left="2880" w:hanging="360"/>
+      </w:pPr>
+      <w:rPr>
+        <w:rFonts w:hint="default" w:ascii="Symbol" w:hAnsi="Symbol"/>
+      </w:rPr>
+    </w:lvl>
+    <w:lvl xmlns:w="http://schemas.openxmlformats.org/wordprocessingml/2006/main" w:ilvl="4">
+      <w:start w:val="1"/>
+      <w:numFmt w:val="bullet"/>
+      <w:lvlText w:val="o"/>
+      <w:lvlJc w:val="left"/>
+      <w:pPr>
+        <w:ind w:left="3600" w:hanging="360"/>
+      </w:pPr>
+      <w:rPr>
+        <w:rFonts w:hint="default" w:ascii="Courier New" w:hAnsi="Courier New"/>
+      </w:rPr>
+    </w:lvl>
+    <w:lvl xmlns:w="http://schemas.openxmlformats.org/wordprocessingml/2006/main" w:ilvl="5">
+      <w:start w:val="1"/>
+      <w:numFmt w:val="bullet"/>
+      <w:lvlText w:val=""/>
+      <w:lvlJc w:val="left"/>
+      <w:pPr>
+        <w:ind w:left="4320" w:hanging="360"/>
+      </w:pPr>
+      <w:rPr>
+        <w:rFonts w:hint="default" w:ascii="Wingdings" w:hAnsi="Wingdings"/>
+      </w:rPr>
+    </w:lvl>
+    <w:lvl xmlns:w="http://schemas.openxmlformats.org/wordprocessingml/2006/main" w:ilvl="6">
+      <w:start w:val="1"/>
+      <w:numFmt w:val="bullet"/>
+      <w:lvlText w:val=""/>
+      <w:lvlJc w:val="left"/>
+      <w:pPr>
+        <w:ind w:left="5040" w:hanging="360"/>
+      </w:pPr>
+      <w:rPr>
+        <w:rFonts w:hint="default" w:ascii="Symbol" w:hAnsi="Symbol"/>
+      </w:rPr>
+    </w:lvl>
+    <w:lvl xmlns:w="http://schemas.openxmlformats.org/wordprocessingml/2006/main" w:ilvl="7">
+      <w:start w:val="1"/>
+      <w:numFmt w:val="bullet"/>
+      <w:lvlText w:val="o"/>
+      <w:lvlJc w:val="left"/>
+      <w:pPr>
+        <w:ind w:left="5760" w:hanging="360"/>
+      </w:pPr>
+      <w:rPr>
+        <w:rFonts w:hint="default" w:ascii="Courier New" w:hAnsi="Courier New"/>
+      </w:rPr>
+    </w:lvl>
+    <w:lvl xmlns:w="http://schemas.openxmlformats.org/wordprocessingml/2006/main" w:ilvl="8">
+      <w:start w:val="1"/>
+      <w:numFmt w:val="bullet"/>
+      <w:lvlText w:val=""/>
+      <w:lvlJc w:val="left"/>
+      <w:pPr>
+        <w:ind w:left="6480" w:hanging="360"/>
+      </w:pPr>
+      <w:rPr>
+        <w:rFonts w:hint="default" w:ascii="Wingdings" w:hAnsi="Wingdings"/>
+      </w:rPr>
+    </w:lvl>
+  </w:abstractNum>
+  <w:abstractNum xmlns:w="http://schemas.openxmlformats.org/wordprocessingml/2006/main" w:abstractNumId="46">
+    <w:nsid w:val="207593c"/>
+    <w:multiLevelType xmlns:w="http://schemas.openxmlformats.org/wordprocessingml/2006/main" w:val="hybridMultilevel"/>
+    <w:lvl xmlns:w="http://schemas.openxmlformats.org/wordprocessingml/2006/main" w:ilvl="0">
+      <w:start w:val="1"/>
+      <w:numFmt w:val="bullet"/>
+      <w:lvlText w:val=""/>
+      <w:lvlJc w:val="left"/>
+      <w:pPr>
+        <w:ind w:left="720" w:hanging="360"/>
+      </w:pPr>
+      <w:rPr>
+        <w:rFonts w:hint="default" w:ascii="Symbol" w:hAnsi="Symbol"/>
+      </w:rPr>
+    </w:lvl>
+    <w:lvl xmlns:w="http://schemas.openxmlformats.org/wordprocessingml/2006/main" w:ilvl="1">
+      <w:start w:val="1"/>
+      <w:numFmt w:val="bullet"/>
+      <w:lvlText w:val="o"/>
+      <w:lvlJc w:val="left"/>
+      <w:pPr>
+        <w:ind w:left="1440" w:hanging="360"/>
+      </w:pPr>
+      <w:rPr>
+        <w:rFonts w:hint="default" w:ascii="Courier New" w:hAnsi="Courier New"/>
+      </w:rPr>
+    </w:lvl>
+    <w:lvl xmlns:w="http://schemas.openxmlformats.org/wordprocessingml/2006/main" w:ilvl="2">
+      <w:start w:val="1"/>
+      <w:numFmt w:val="bullet"/>
+      <w:lvlText w:val=""/>
+      <w:lvlJc w:val="left"/>
+      <w:pPr>
+        <w:ind w:left="2160" w:hanging="360"/>
+      </w:pPr>
+      <w:rPr>
+        <w:rFonts w:hint="default" w:ascii="Wingdings" w:hAnsi="Wingdings"/>
+      </w:rPr>
+    </w:lvl>
+    <w:lvl xmlns:w="http://schemas.openxmlformats.org/wordprocessingml/2006/main" w:ilvl="3">
+      <w:start w:val="1"/>
+      <w:numFmt w:val="bullet"/>
+      <w:lvlText w:val=""/>
+      <w:lvlJc w:val="left"/>
+      <w:pPr>
+        <w:ind w:left="2880" w:hanging="360"/>
+      </w:pPr>
+      <w:rPr>
+        <w:rFonts w:hint="default" w:ascii="Symbol" w:hAnsi="Symbol"/>
+      </w:rPr>
+    </w:lvl>
+    <w:lvl xmlns:w="http://schemas.openxmlformats.org/wordprocessingml/2006/main" w:ilvl="4">
+      <w:start w:val="1"/>
+      <w:numFmt w:val="bullet"/>
+      <w:lvlText w:val="o"/>
+      <w:lvlJc w:val="left"/>
+      <w:pPr>
+        <w:ind w:left="3600" w:hanging="360"/>
+      </w:pPr>
+      <w:rPr>
+        <w:rFonts w:hint="default" w:ascii="Courier New" w:hAnsi="Courier New"/>
+      </w:rPr>
+    </w:lvl>
+    <w:lvl xmlns:w="http://schemas.openxmlformats.org/wordprocessingml/2006/main" w:ilvl="5">
+      <w:start w:val="1"/>
+      <w:numFmt w:val="bullet"/>
+      <w:lvlText w:val=""/>
+      <w:lvlJc w:val="left"/>
+      <w:pPr>
+        <w:ind w:left="4320" w:hanging="360"/>
+      </w:pPr>
+      <w:rPr>
+        <w:rFonts w:hint="default" w:ascii="Wingdings" w:hAnsi="Wingdings"/>
+      </w:rPr>
+    </w:lvl>
+    <w:lvl xmlns:w="http://schemas.openxmlformats.org/wordprocessingml/2006/main" w:ilvl="6">
+      <w:start w:val="1"/>
+      <w:numFmt w:val="bullet"/>
+      <w:lvlText w:val=""/>
+      <w:lvlJc w:val="left"/>
+      <w:pPr>
+        <w:ind w:left="5040" w:hanging="360"/>
+      </w:pPr>
+      <w:rPr>
+        <w:rFonts w:hint="default" w:ascii="Symbol" w:hAnsi="Symbol"/>
+      </w:rPr>
+    </w:lvl>
+    <w:lvl xmlns:w="http://schemas.openxmlformats.org/wordprocessingml/2006/main" w:ilvl="7">
+      <w:start w:val="1"/>
+      <w:numFmt w:val="bullet"/>
+      <w:lvlText w:val="o"/>
+      <w:lvlJc w:val="left"/>
+      <w:pPr>
+        <w:ind w:left="5760" w:hanging="360"/>
+      </w:pPr>
+      <w:rPr>
+        <w:rFonts w:hint="default" w:ascii="Courier New" w:hAnsi="Courier New"/>
+      </w:rPr>
+    </w:lvl>
+    <w:lvl xmlns:w="http://schemas.openxmlformats.org/wordprocessingml/2006/main" w:ilvl="8">
+      <w:start w:val="1"/>
+      <w:numFmt w:val="bullet"/>
+      <w:lvlText w:val=""/>
+      <w:lvlJc w:val="left"/>
+      <w:pPr>
+        <w:ind w:left="6480" w:hanging="360"/>
+      </w:pPr>
+      <w:rPr>
+        <w:rFonts w:hint="default" w:ascii="Wingdings" w:hAnsi="Wingdings"/>
+      </w:rPr>
+    </w:lvl>
+  </w:abstractNum>
+  <w:abstractNum xmlns:w="http://schemas.openxmlformats.org/wordprocessingml/2006/main" w:abstractNumId="45">
+    <w:nsid w:val="61890d1e"/>
+    <w:multiLevelType xmlns:w="http://schemas.openxmlformats.org/wordprocessingml/2006/main" w:val="hybridMultilevel"/>
+    <w:lvl xmlns:w="http://schemas.openxmlformats.org/wordprocessingml/2006/main" w:ilvl="0">
+      <w:start w:val="1"/>
+      <w:numFmt w:val="bullet"/>
+      <w:lvlText w:val=""/>
+      <w:lvlJc w:val="left"/>
+      <w:pPr>
+        <w:ind w:left="720" w:hanging="360"/>
+      </w:pPr>
+      <w:rPr>
+        <w:rFonts w:hint="default" w:ascii="Symbol" w:hAnsi="Symbol"/>
+      </w:rPr>
+    </w:lvl>
+    <w:lvl xmlns:w="http://schemas.openxmlformats.org/wordprocessingml/2006/main" w:ilvl="1">
+      <w:start w:val="1"/>
+      <w:numFmt w:val="bullet"/>
+      <w:lvlText w:val="o"/>
+      <w:lvlJc w:val="left"/>
+      <w:pPr>
+        <w:ind w:left="1440" w:hanging="360"/>
+      </w:pPr>
+      <w:rPr>
+        <w:rFonts w:hint="default" w:ascii="Courier New" w:hAnsi="Courier New"/>
+      </w:rPr>
+    </w:lvl>
+    <w:lvl xmlns:w="http://schemas.openxmlformats.org/wordprocessingml/2006/main" w:ilvl="2">
+      <w:start w:val="1"/>
+      <w:numFmt w:val="bullet"/>
+      <w:lvlText w:val=""/>
+      <w:lvlJc w:val="left"/>
+      <w:pPr>
+        <w:ind w:left="2160" w:hanging="360"/>
+      </w:pPr>
+      <w:rPr>
+        <w:rFonts w:hint="default" w:ascii="Wingdings" w:hAnsi="Wingdings"/>
+      </w:rPr>
+    </w:lvl>
+    <w:lvl xmlns:w="http://schemas.openxmlformats.org/wordprocessingml/2006/main" w:ilvl="3">
+      <w:start w:val="1"/>
+      <w:numFmt w:val="bullet"/>
+      <w:lvlText w:val=""/>
+      <w:lvlJc w:val="left"/>
+      <w:pPr>
+        <w:ind w:left="2880" w:hanging="360"/>
+      </w:pPr>
+      <w:rPr>
+        <w:rFonts w:hint="default" w:ascii="Symbol" w:hAnsi="Symbol"/>
+      </w:rPr>
+    </w:lvl>
+    <w:lvl xmlns:w="http://schemas.openxmlformats.org/wordprocessingml/2006/main" w:ilvl="4">
+      <w:start w:val="1"/>
+      <w:numFmt w:val="bullet"/>
+      <w:lvlText w:val="o"/>
+      <w:lvlJc w:val="left"/>
+      <w:pPr>
+        <w:ind w:left="3600" w:hanging="360"/>
+      </w:pPr>
+      <w:rPr>
+        <w:rFonts w:hint="default" w:ascii="Courier New" w:hAnsi="Courier New"/>
+      </w:rPr>
+    </w:lvl>
+    <w:lvl xmlns:w="http://schemas.openxmlformats.org/wordprocessingml/2006/main" w:ilvl="5">
+      <w:start w:val="1"/>
+      <w:numFmt w:val="bullet"/>
+      <w:lvlText w:val=""/>
+      <w:lvlJc w:val="left"/>
+      <w:pPr>
+        <w:ind w:left="4320" w:hanging="360"/>
+      </w:pPr>
+      <w:rPr>
+        <w:rFonts w:hint="default" w:ascii="Wingdings" w:hAnsi="Wingdings"/>
+      </w:rPr>
+    </w:lvl>
+    <w:lvl xmlns:w="http://schemas.openxmlformats.org/wordprocessingml/2006/main" w:ilvl="6">
+      <w:start w:val="1"/>
+      <w:numFmt w:val="bullet"/>
+      <w:lvlText w:val=""/>
+      <w:lvlJc w:val="left"/>
+      <w:pPr>
+        <w:ind w:left="5040" w:hanging="360"/>
+      </w:pPr>
+      <w:rPr>
+        <w:rFonts w:hint="default" w:ascii="Symbol" w:hAnsi="Symbol"/>
+      </w:rPr>
+    </w:lvl>
+    <w:lvl xmlns:w="http://schemas.openxmlformats.org/wordprocessingml/2006/main" w:ilvl="7">
+      <w:start w:val="1"/>
+      <w:numFmt w:val="bullet"/>
+      <w:lvlText w:val="o"/>
+      <w:lvlJc w:val="left"/>
+      <w:pPr>
+        <w:ind w:left="5760" w:hanging="360"/>
+      </w:pPr>
+      <w:rPr>
+        <w:rFonts w:hint="default" w:ascii="Courier New" w:hAnsi="Courier New"/>
+      </w:rPr>
+    </w:lvl>
+    <w:lvl xmlns:w="http://schemas.openxmlformats.org/wordprocessingml/2006/main" w:ilvl="8">
+      <w:start w:val="1"/>
+      <w:numFmt w:val="bullet"/>
+      <w:lvlText w:val=""/>
+      <w:lvlJc w:val="left"/>
+      <w:pPr>
+        <w:ind w:left="6480" w:hanging="360"/>
+      </w:pPr>
+      <w:rPr>
+        <w:rFonts w:hint="default" w:ascii="Wingdings" w:hAnsi="Wingdings"/>
+      </w:rPr>
+    </w:lvl>
+  </w:abstractNum>
+  <w:abstractNum xmlns:w="http://schemas.openxmlformats.org/wordprocessingml/2006/main" w:abstractNumId="44">
+    <w:nsid w:val="79502354"/>
+    <w:multiLevelType xmlns:w="http://schemas.openxmlformats.org/wordprocessingml/2006/main" w:val="hybridMultilevel"/>
+    <w:lvl xmlns:w="http://schemas.openxmlformats.org/wordprocessingml/2006/main" w:ilvl="0">
+      <w:start w:val="1"/>
+      <w:numFmt w:val="bullet"/>
+      <w:lvlText w:val=""/>
+      <w:lvlJc w:val="left"/>
+      <w:pPr>
+        <w:ind w:left="720" w:hanging="360"/>
+      </w:pPr>
+      <w:rPr>
+        <w:rFonts w:hint="default" w:ascii="Symbol" w:hAnsi="Symbol"/>
+      </w:rPr>
+    </w:lvl>
+    <w:lvl xmlns:w="http://schemas.openxmlformats.org/wordprocessingml/2006/main" w:ilvl="1">
+      <w:start w:val="1"/>
+      <w:numFmt w:val="bullet"/>
+      <w:lvlText w:val="o"/>
+      <w:lvlJc w:val="left"/>
+      <w:pPr>
+        <w:ind w:left="1440" w:hanging="360"/>
+      </w:pPr>
+      <w:rPr>
+        <w:rFonts w:hint="default" w:ascii="Courier New" w:hAnsi="Courier New"/>
+      </w:rPr>
+    </w:lvl>
+    <w:lvl xmlns:w="http://schemas.openxmlformats.org/wordprocessingml/2006/main" w:ilvl="2">
+      <w:start w:val="1"/>
+      <w:numFmt w:val="bullet"/>
+      <w:lvlText w:val=""/>
+      <w:lvlJc w:val="left"/>
+      <w:pPr>
+        <w:ind w:left="2160" w:hanging="360"/>
+      </w:pPr>
+      <w:rPr>
+        <w:rFonts w:hint="default" w:ascii="Wingdings" w:hAnsi="Wingdings"/>
+      </w:rPr>
+    </w:lvl>
+    <w:lvl xmlns:w="http://schemas.openxmlformats.org/wordprocessingml/2006/main" w:ilvl="3">
+      <w:start w:val="1"/>
+      <w:numFmt w:val="bullet"/>
+      <w:lvlText w:val=""/>
+      <w:lvlJc w:val="left"/>
+      <w:pPr>
+        <w:ind w:left="2880" w:hanging="360"/>
+      </w:pPr>
+      <w:rPr>
+        <w:rFonts w:hint="default" w:ascii="Symbol" w:hAnsi="Symbol"/>
+      </w:rPr>
+    </w:lvl>
+    <w:lvl xmlns:w="http://schemas.openxmlformats.org/wordprocessingml/2006/main" w:ilvl="4">
+      <w:start w:val="1"/>
+      <w:numFmt w:val="bullet"/>
+      <w:lvlText w:val="o"/>
+      <w:lvlJc w:val="left"/>
+      <w:pPr>
+        <w:ind w:left="3600" w:hanging="360"/>
+      </w:pPr>
+      <w:rPr>
+        <w:rFonts w:hint="default" w:ascii="Courier New" w:hAnsi="Courier New"/>
+      </w:rPr>
+    </w:lvl>
+    <w:lvl xmlns:w="http://schemas.openxmlformats.org/wordprocessingml/2006/main" w:ilvl="5">
+      <w:start w:val="1"/>
+      <w:numFmt w:val="bullet"/>
+      <w:lvlText w:val=""/>
+      <w:lvlJc w:val="left"/>
+      <w:pPr>
+        <w:ind w:left="4320" w:hanging="360"/>
+      </w:pPr>
+      <w:rPr>
+        <w:rFonts w:hint="default" w:ascii="Wingdings" w:hAnsi="Wingdings"/>
+      </w:rPr>
+    </w:lvl>
+    <w:lvl xmlns:w="http://schemas.openxmlformats.org/wordprocessingml/2006/main" w:ilvl="6">
+      <w:start w:val="1"/>
+      <w:numFmt w:val="bullet"/>
+      <w:lvlText w:val=""/>
+      <w:lvlJc w:val="left"/>
+      <w:pPr>
+        <w:ind w:left="5040" w:hanging="360"/>
+      </w:pPr>
+      <w:rPr>
+        <w:rFonts w:hint="default" w:ascii="Symbol" w:hAnsi="Symbol"/>
+      </w:rPr>
+    </w:lvl>
+    <w:lvl xmlns:w="http://schemas.openxmlformats.org/wordprocessingml/2006/main" w:ilvl="7">
+      <w:start w:val="1"/>
+      <w:numFmt w:val="bullet"/>
+      <w:lvlText w:val="o"/>
+      <w:lvlJc w:val="left"/>
+      <w:pPr>
+        <w:ind w:left="5760" w:hanging="360"/>
+      </w:pPr>
+      <w:rPr>
+        <w:rFonts w:hint="default" w:ascii="Courier New" w:hAnsi="Courier New"/>
+      </w:rPr>
+    </w:lvl>
+    <w:lvl xmlns:w="http://schemas.openxmlformats.org/wordprocessingml/2006/main" w:ilvl="8">
+      <w:start w:val="1"/>
+      <w:numFmt w:val="bullet"/>
+      <w:lvlText w:val=""/>
+      <w:lvlJc w:val="left"/>
+      <w:pPr>
+        <w:ind w:left="6480" w:hanging="360"/>
+      </w:pPr>
+      <w:rPr>
+        <w:rFonts w:hint="default" w:ascii="Wingdings" w:hAnsi="Wingdings"/>
+      </w:rPr>
+    </w:lvl>
+  </w:abstractNum>
+  <w:abstractNum xmlns:w="http://schemas.openxmlformats.org/wordprocessingml/2006/main" w:abstractNumId="43">
+    <w:nsid w:val="56d63cac"/>
+    <w:multiLevelType xmlns:w="http://schemas.openxmlformats.org/wordprocessingml/2006/main" w:val="hybridMultilevel"/>
+    <w:lvl xmlns:w="http://schemas.openxmlformats.org/wordprocessingml/2006/main" w:ilvl="0">
+      <w:start w:val="1"/>
+      <w:numFmt w:val="bullet"/>
+      <w:lvlText w:val=""/>
+      <w:lvlJc w:val="left"/>
+      <w:pPr>
+        <w:ind w:left="720" w:hanging="360"/>
+      </w:pPr>
+      <w:rPr>
+        <w:rFonts w:hint="default" w:ascii="Symbol" w:hAnsi="Symbol"/>
+      </w:rPr>
+    </w:lvl>
+    <w:lvl xmlns:w="http://schemas.openxmlformats.org/wordprocessingml/2006/main" w:ilvl="1">
+      <w:start w:val="1"/>
+      <w:numFmt w:val="bullet"/>
+      <w:lvlText w:val="o"/>
+      <w:lvlJc w:val="left"/>
+      <w:pPr>
+        <w:ind w:left="1440" w:hanging="360"/>
+      </w:pPr>
+      <w:rPr>
+        <w:rFonts w:hint="default" w:ascii="Courier New" w:hAnsi="Courier New"/>
+      </w:rPr>
+    </w:lvl>
+    <w:lvl xmlns:w="http://schemas.openxmlformats.org/wordprocessingml/2006/main" w:ilvl="2">
+      <w:start w:val="1"/>
+      <w:numFmt w:val="bullet"/>
+      <w:lvlText w:val=""/>
+      <w:lvlJc w:val="left"/>
+      <w:pPr>
+        <w:ind w:left="2160" w:hanging="360"/>
+      </w:pPr>
+      <w:rPr>
+        <w:rFonts w:hint="default" w:ascii="Wingdings" w:hAnsi="Wingdings"/>
+      </w:rPr>
+    </w:lvl>
+    <w:lvl xmlns:w="http://schemas.openxmlformats.org/wordprocessingml/2006/main" w:ilvl="3">
+      <w:start w:val="1"/>
+      <w:numFmt w:val="bullet"/>
+      <w:lvlText w:val=""/>
+      <w:lvlJc w:val="left"/>
+      <w:pPr>
+        <w:ind w:left="2880" w:hanging="360"/>
+      </w:pPr>
+      <w:rPr>
+        <w:rFonts w:hint="default" w:ascii="Symbol" w:hAnsi="Symbol"/>
+      </w:rPr>
+    </w:lvl>
+    <w:lvl xmlns:w="http://schemas.openxmlformats.org/wordprocessingml/2006/main" w:ilvl="4">
+      <w:start w:val="1"/>
+      <w:numFmt w:val="bullet"/>
+      <w:lvlText w:val="o"/>
+      <w:lvlJc w:val="left"/>
+      <w:pPr>
+        <w:ind w:left="3600" w:hanging="360"/>
+      </w:pPr>
+      <w:rPr>
+        <w:rFonts w:hint="default" w:ascii="Courier New" w:hAnsi="Courier New"/>
+      </w:rPr>
+    </w:lvl>
+    <w:lvl xmlns:w="http://schemas.openxmlformats.org/wordprocessingml/2006/main" w:ilvl="5">
+      <w:start w:val="1"/>
+      <w:numFmt w:val="bullet"/>
+      <w:lvlText w:val=""/>
+      <w:lvlJc w:val="left"/>
+      <w:pPr>
+        <w:ind w:left="4320" w:hanging="360"/>
+      </w:pPr>
+      <w:rPr>
+        <w:rFonts w:hint="default" w:ascii="Wingdings" w:hAnsi="Wingdings"/>
+      </w:rPr>
+    </w:lvl>
+    <w:lvl xmlns:w="http://schemas.openxmlformats.org/wordprocessingml/2006/main" w:ilvl="6">
+      <w:start w:val="1"/>
+      <w:numFmt w:val="bullet"/>
+      <w:lvlText w:val=""/>
+      <w:lvlJc w:val="left"/>
+      <w:pPr>
+        <w:ind w:left="5040" w:hanging="360"/>
+      </w:pPr>
+      <w:rPr>
+        <w:rFonts w:hint="default" w:ascii="Symbol" w:hAnsi="Symbol"/>
+      </w:rPr>
+    </w:lvl>
+    <w:lvl xmlns:w="http://schemas.openxmlformats.org/wordprocessingml/2006/main" w:ilvl="7">
+      <w:start w:val="1"/>
+      <w:numFmt w:val="bullet"/>
+      <w:lvlText w:val="o"/>
+      <w:lvlJc w:val="left"/>
+      <w:pPr>
+        <w:ind w:left="5760" w:hanging="360"/>
+      </w:pPr>
+      <w:rPr>
+        <w:rFonts w:hint="default" w:ascii="Courier New" w:hAnsi="Courier New"/>
+      </w:rPr>
+    </w:lvl>
+    <w:lvl xmlns:w="http://schemas.openxmlformats.org/wordprocessingml/2006/main" w:ilvl="8">
+      <w:start w:val="1"/>
+      <w:numFmt w:val="bullet"/>
+      <w:lvlText w:val=""/>
+      <w:lvlJc w:val="left"/>
+      <w:pPr>
+        <w:ind w:left="6480" w:hanging="360"/>
+      </w:pPr>
+      <w:rPr>
+        <w:rFonts w:hint="default" w:ascii="Wingdings" w:hAnsi="Wingdings"/>
+      </w:rPr>
+    </w:lvl>
+  </w:abstractNum>
+  <w:abstractNum xmlns:w="http://schemas.openxmlformats.org/wordprocessingml/2006/main" w:abstractNumId="42">
+    <w:nsid w:val="5df2b41b"/>
+    <w:multiLevelType xmlns:w="http://schemas.openxmlformats.org/wordprocessingml/2006/main" w:val="hybridMultilevel"/>
+    <w:lvl xmlns:w="http://schemas.openxmlformats.org/wordprocessingml/2006/main" w:ilvl="0">
+      <w:start w:val="1"/>
+      <w:numFmt w:val="bullet"/>
+      <w:lvlText w:val=""/>
+      <w:lvlJc w:val="left"/>
+      <w:pPr>
+        <w:ind w:left="720" w:hanging="360"/>
+      </w:pPr>
+      <w:rPr>
+        <w:rFonts w:hint="default" w:ascii="Symbol" w:hAnsi="Symbol"/>
+      </w:rPr>
+    </w:lvl>
+    <w:lvl xmlns:w="http://schemas.openxmlformats.org/wordprocessingml/2006/main" w:ilvl="1">
+      <w:start w:val="1"/>
+      <w:numFmt w:val="bullet"/>
+      <w:lvlText w:val="o"/>
+      <w:lvlJc w:val="left"/>
+      <w:pPr>
+        <w:ind w:left="1440" w:hanging="360"/>
+      </w:pPr>
+      <w:rPr>
+        <w:rFonts w:hint="default" w:ascii="Courier New" w:hAnsi="Courier New"/>
+      </w:rPr>
+    </w:lvl>
+    <w:lvl xmlns:w="http://schemas.openxmlformats.org/wordprocessingml/2006/main" w:ilvl="2">
+      <w:start w:val="1"/>
+      <w:numFmt w:val="bullet"/>
+      <w:lvlText w:val=""/>
+      <w:lvlJc w:val="left"/>
+      <w:pPr>
+        <w:ind w:left="2160" w:hanging="360"/>
+      </w:pPr>
+      <w:rPr>
+        <w:rFonts w:hint="default" w:ascii="Wingdings" w:hAnsi="Wingdings"/>
+      </w:rPr>
+    </w:lvl>
+    <w:lvl xmlns:w="http://schemas.openxmlformats.org/wordprocessingml/2006/main" w:ilvl="3">
+      <w:start w:val="1"/>
+      <w:numFmt w:val="bullet"/>
+      <w:lvlText w:val=""/>
+      <w:lvlJc w:val="left"/>
+      <w:pPr>
+        <w:ind w:left="2880" w:hanging="360"/>
+      </w:pPr>
+      <w:rPr>
+        <w:rFonts w:hint="default" w:ascii="Symbol" w:hAnsi="Symbol"/>
+      </w:rPr>
+    </w:lvl>
+    <w:lvl xmlns:w="http://schemas.openxmlformats.org/wordprocessingml/2006/main" w:ilvl="4">
+      <w:start w:val="1"/>
+      <w:numFmt w:val="bullet"/>
+      <w:lvlText w:val="o"/>
+      <w:lvlJc w:val="left"/>
+      <w:pPr>
+        <w:ind w:left="3600" w:hanging="360"/>
+      </w:pPr>
+      <w:rPr>
+        <w:rFonts w:hint="default" w:ascii="Courier New" w:hAnsi="Courier New"/>
+      </w:rPr>
+    </w:lvl>
+    <w:lvl xmlns:w="http://schemas.openxmlformats.org/wordprocessingml/2006/main" w:ilvl="5">
+      <w:start w:val="1"/>
+      <w:numFmt w:val="bullet"/>
+      <w:lvlText w:val=""/>
+      <w:lvlJc w:val="left"/>
+      <w:pPr>
+        <w:ind w:left="4320" w:hanging="360"/>
+      </w:pPr>
+      <w:rPr>
+        <w:rFonts w:hint="default" w:ascii="Wingdings" w:hAnsi="Wingdings"/>
+      </w:rPr>
+    </w:lvl>
+    <w:lvl xmlns:w="http://schemas.openxmlformats.org/wordprocessingml/2006/main" w:ilvl="6">
+      <w:start w:val="1"/>
+      <w:numFmt w:val="bullet"/>
+      <w:lvlText w:val=""/>
+      <w:lvlJc w:val="left"/>
+      <w:pPr>
+        <w:ind w:left="5040" w:hanging="360"/>
+      </w:pPr>
+      <w:rPr>
+        <w:rFonts w:hint="default" w:ascii="Symbol" w:hAnsi="Symbol"/>
+      </w:rPr>
+    </w:lvl>
+    <w:lvl xmlns:w="http://schemas.openxmlformats.org/wordprocessingml/2006/main" w:ilvl="7">
+      <w:start w:val="1"/>
+      <w:numFmt w:val="bullet"/>
+      <w:lvlText w:val="o"/>
+      <w:lvlJc w:val="left"/>
+      <w:pPr>
+        <w:ind w:left="5760" w:hanging="360"/>
+      </w:pPr>
+      <w:rPr>
+        <w:rFonts w:hint="default" w:ascii="Courier New" w:hAnsi="Courier New"/>
+      </w:rPr>
+    </w:lvl>
+    <w:lvl xmlns:w="http://schemas.openxmlformats.org/wordprocessingml/2006/main" w:ilvl="8">
+      <w:start w:val="1"/>
+      <w:numFmt w:val="bullet"/>
+      <w:lvlText w:val=""/>
+      <w:lvlJc w:val="left"/>
+      <w:pPr>
+        <w:ind w:left="6480" w:hanging="360"/>
+      </w:pPr>
+      <w:rPr>
+        <w:rFonts w:hint="default" w:ascii="Wingdings" w:hAnsi="Wingdings"/>
+      </w:rPr>
+    </w:lvl>
+  </w:abstractNum>
+  <w:abstractNum xmlns:w="http://schemas.openxmlformats.org/wordprocessingml/2006/main" w:abstractNumId="41">
+    <w:nsid w:val="1f82e2d6"/>
+    <w:multiLevelType xmlns:w="http://schemas.openxmlformats.org/wordprocessingml/2006/main" w:val="hybridMultilevel"/>
+    <w:lvl xmlns:w="http://schemas.openxmlformats.org/wordprocessingml/2006/main" w:ilvl="0">
+      <w:start w:val="1"/>
+      <w:numFmt w:val="bullet"/>
+      <w:lvlText w:val=""/>
+      <w:lvlJc w:val="left"/>
+      <w:pPr>
+        <w:ind w:left="720" w:hanging="360"/>
+      </w:pPr>
+      <w:rPr>
+        <w:rFonts w:hint="default" w:ascii="Symbol" w:hAnsi="Symbol"/>
+      </w:rPr>
+    </w:lvl>
+    <w:lvl xmlns:w="http://schemas.openxmlformats.org/wordprocessingml/2006/main" w:ilvl="1">
+      <w:start w:val="1"/>
+      <w:numFmt w:val="bullet"/>
+      <w:lvlText w:val="o"/>
+      <w:lvlJc w:val="left"/>
+      <w:pPr>
+        <w:ind w:left="1440" w:hanging="360"/>
+      </w:pPr>
+      <w:rPr>
+        <w:rFonts w:hint="default" w:ascii="Courier New" w:hAnsi="Courier New"/>
+      </w:rPr>
+    </w:lvl>
+    <w:lvl xmlns:w="http://schemas.openxmlformats.org/wordprocessingml/2006/main" w:ilvl="2">
+      <w:start w:val="1"/>
+      <w:numFmt w:val="bullet"/>
+      <w:lvlText w:val=""/>
+      <w:lvlJc w:val="left"/>
+      <w:pPr>
+        <w:ind w:left="2160" w:hanging="360"/>
+      </w:pPr>
+      <w:rPr>
+        <w:rFonts w:hint="default" w:ascii="Wingdings" w:hAnsi="Wingdings"/>
+      </w:rPr>
+    </w:lvl>
+    <w:lvl xmlns:w="http://schemas.openxmlformats.org/wordprocessingml/2006/main" w:ilvl="3">
+      <w:start w:val="1"/>
+      <w:numFmt w:val="bullet"/>
+      <w:lvlText w:val=""/>
+      <w:lvlJc w:val="left"/>
+      <w:pPr>
+        <w:ind w:left="2880" w:hanging="360"/>
+      </w:pPr>
+      <w:rPr>
+        <w:rFonts w:hint="default" w:ascii="Symbol" w:hAnsi="Symbol"/>
+      </w:rPr>
+    </w:lvl>
+    <w:lvl xmlns:w="http://schemas.openxmlformats.org/wordprocessingml/2006/main" w:ilvl="4">
+      <w:start w:val="1"/>
+      <w:numFmt w:val="bullet"/>
+      <w:lvlText w:val="o"/>
+      <w:lvlJc w:val="left"/>
+      <w:pPr>
+        <w:ind w:left="3600" w:hanging="360"/>
+      </w:pPr>
+      <w:rPr>
+        <w:rFonts w:hint="default" w:ascii="Courier New" w:hAnsi="Courier New"/>
+      </w:rPr>
+    </w:lvl>
+    <w:lvl xmlns:w="http://schemas.openxmlformats.org/wordprocessingml/2006/main" w:ilvl="5">
+      <w:start w:val="1"/>
+      <w:numFmt w:val="bullet"/>
+      <w:lvlText w:val=""/>
+      <w:lvlJc w:val="left"/>
+      <w:pPr>
+        <w:ind w:left="4320" w:hanging="360"/>
+      </w:pPr>
+      <w:rPr>
+        <w:rFonts w:hint="default" w:ascii="Wingdings" w:hAnsi="Wingdings"/>
+      </w:rPr>
+    </w:lvl>
+    <w:lvl xmlns:w="http://schemas.openxmlformats.org/wordprocessingml/2006/main" w:ilvl="6">
+      <w:start w:val="1"/>
+      <w:numFmt w:val="bullet"/>
+      <w:lvlText w:val=""/>
+      <w:lvlJc w:val="left"/>
+      <w:pPr>
+        <w:ind w:left="5040" w:hanging="360"/>
+      </w:pPr>
+      <w:rPr>
+        <w:rFonts w:hint="default" w:ascii="Symbol" w:hAnsi="Symbol"/>
+      </w:rPr>
+    </w:lvl>
+    <w:lvl xmlns:w="http://schemas.openxmlformats.org/wordprocessingml/2006/main" w:ilvl="7">
+      <w:start w:val="1"/>
+      <w:numFmt w:val="bullet"/>
+      <w:lvlText w:val="o"/>
+      <w:lvlJc w:val="left"/>
+      <w:pPr>
+        <w:ind w:left="5760" w:hanging="360"/>
+      </w:pPr>
+      <w:rPr>
+        <w:rFonts w:hint="default" w:ascii="Courier New" w:hAnsi="Courier New"/>
+      </w:rPr>
+    </w:lvl>
+    <w:lvl xmlns:w="http://schemas.openxmlformats.org/wordprocessingml/2006/main" w:ilvl="8">
+      <w:start w:val="1"/>
+      <w:numFmt w:val="bullet"/>
+      <w:lvlText w:val=""/>
+      <w:lvlJc w:val="left"/>
+      <w:pPr>
+        <w:ind w:left="6480" w:hanging="360"/>
+      </w:pPr>
+      <w:rPr>
+        <w:rFonts w:hint="default" w:ascii="Wingdings" w:hAnsi="Wingdings"/>
+      </w:rPr>
+    </w:lvl>
+  </w:abstractNum>
+  <w:abstractNum xmlns:w="http://schemas.openxmlformats.org/wordprocessingml/2006/main" w:abstractNumId="40">
+    <w:nsid w:val="5c16b461"/>
+    <w:multiLevelType xmlns:w="http://schemas.openxmlformats.org/wordprocessingml/2006/main" w:val="hybridMultilevel"/>
+    <w:lvl xmlns:w="http://schemas.openxmlformats.org/wordprocessingml/2006/main" w:ilvl="0">
+      <w:start w:val="1"/>
+      <w:numFmt w:val="bullet"/>
+      <w:lvlText w:val=""/>
+      <w:lvlJc w:val="left"/>
+      <w:pPr>
+        <w:ind w:left="720" w:hanging="360"/>
+      </w:pPr>
+      <w:rPr>
+        <w:rFonts w:hint="default" w:ascii="Symbol" w:hAnsi="Symbol"/>
+      </w:rPr>
+    </w:lvl>
+    <w:lvl xmlns:w="http://schemas.openxmlformats.org/wordprocessingml/2006/main" w:ilvl="1">
+      <w:start w:val="1"/>
+      <w:numFmt w:val="bullet"/>
+      <w:lvlText w:val="o"/>
+      <w:lvlJc w:val="left"/>
+      <w:pPr>
+        <w:ind w:left="1440" w:hanging="360"/>
+      </w:pPr>
+      <w:rPr>
+        <w:rFonts w:hint="default" w:ascii="Courier New" w:hAnsi="Courier New"/>
+      </w:rPr>
+    </w:lvl>
+    <w:lvl xmlns:w="http://schemas.openxmlformats.org/wordprocessingml/2006/main" w:ilvl="2">
+      <w:start w:val="1"/>
+      <w:numFmt w:val="bullet"/>
+      <w:lvlText w:val=""/>
+      <w:lvlJc w:val="left"/>
+      <w:pPr>
+        <w:ind w:left="2160" w:hanging="360"/>
+      </w:pPr>
+      <w:rPr>
+        <w:rFonts w:hint="default" w:ascii="Wingdings" w:hAnsi="Wingdings"/>
+      </w:rPr>
+    </w:lvl>
+    <w:lvl xmlns:w="http://schemas.openxmlformats.org/wordprocessingml/2006/main" w:ilvl="3">
+      <w:start w:val="1"/>
+      <w:numFmt w:val="bullet"/>
+      <w:lvlText w:val=""/>
+      <w:lvlJc w:val="left"/>
+      <w:pPr>
+        <w:ind w:left="2880" w:hanging="360"/>
+      </w:pPr>
+      <w:rPr>
+        <w:rFonts w:hint="default" w:ascii="Symbol" w:hAnsi="Symbol"/>
+      </w:rPr>
+    </w:lvl>
+    <w:lvl xmlns:w="http://schemas.openxmlformats.org/wordprocessingml/2006/main" w:ilvl="4">
+      <w:start w:val="1"/>
+      <w:numFmt w:val="bullet"/>
+      <w:lvlText w:val="o"/>
+      <w:lvlJc w:val="left"/>
+      <w:pPr>
+        <w:ind w:left="3600" w:hanging="360"/>
+      </w:pPr>
+      <w:rPr>
+        <w:rFonts w:hint="default" w:ascii="Courier New" w:hAnsi="Courier New"/>
+      </w:rPr>
+    </w:lvl>
+    <w:lvl xmlns:w="http://schemas.openxmlformats.org/wordprocessingml/2006/main" w:ilvl="5">
+      <w:start w:val="1"/>
+      <w:numFmt w:val="bullet"/>
+      <w:lvlText w:val=""/>
+      <w:lvlJc w:val="left"/>
+      <w:pPr>
+        <w:ind w:left="4320" w:hanging="360"/>
+      </w:pPr>
+      <w:rPr>
+        <w:rFonts w:hint="default" w:ascii="Wingdings" w:hAnsi="Wingdings"/>
+      </w:rPr>
+    </w:lvl>
+    <w:lvl xmlns:w="http://schemas.openxmlformats.org/wordprocessingml/2006/main" w:ilvl="6">
+      <w:start w:val="1"/>
+      <w:numFmt w:val="bullet"/>
+      <w:lvlText w:val=""/>
+      <w:lvlJc w:val="left"/>
+      <w:pPr>
+        <w:ind w:left="5040" w:hanging="360"/>
+      </w:pPr>
+      <w:rPr>
+        <w:rFonts w:hint="default" w:ascii="Symbol" w:hAnsi="Symbol"/>
+      </w:rPr>
+    </w:lvl>
+    <w:lvl xmlns:w="http://schemas.openxmlformats.org/wordprocessingml/2006/main" w:ilvl="7">
+      <w:start w:val="1"/>
+      <w:numFmt w:val="bullet"/>
+      <w:lvlText w:val="o"/>
+      <w:lvlJc w:val="left"/>
+      <w:pPr>
+        <w:ind w:left="5760" w:hanging="360"/>
+      </w:pPr>
+      <w:rPr>
+        <w:rFonts w:hint="default" w:ascii="Courier New" w:hAnsi="Courier New"/>
+      </w:rPr>
+    </w:lvl>
+    <w:lvl xmlns:w="http://schemas.openxmlformats.org/wordprocessingml/2006/main" w:ilvl="8">
+      <w:start w:val="1"/>
+      <w:numFmt w:val="bullet"/>
+      <w:lvlText w:val=""/>
+      <w:lvlJc w:val="left"/>
+      <w:pPr>
+        <w:ind w:left="6480" w:hanging="360"/>
+      </w:pPr>
+      <w:rPr>
+        <w:rFonts w:hint="default" w:ascii="Wingdings" w:hAnsi="Wingdings"/>
+      </w:rPr>
+    </w:lvl>
+  </w:abstractNum>
+  <w:abstractNum xmlns:w="http://schemas.openxmlformats.org/wordprocessingml/2006/main" w:abstractNumId="39">
+    <w:nsid w:val="3dc9f1ba"/>
+    <w:multiLevelType xmlns:w="http://schemas.openxmlformats.org/wordprocessingml/2006/main" w:val="hybridMultilevel"/>
+    <w:lvl xmlns:w="http://schemas.openxmlformats.org/wordprocessingml/2006/main" w:ilvl="0">
+      <w:start w:val="1"/>
+      <w:numFmt w:val="bullet"/>
+      <w:lvlText w:val=""/>
+      <w:lvlJc w:val="left"/>
+      <w:pPr>
+        <w:ind w:left="720" w:hanging="360"/>
+      </w:pPr>
+      <w:rPr>
+        <w:rFonts w:hint="default" w:ascii="Symbol" w:hAnsi="Symbol"/>
+      </w:rPr>
+    </w:lvl>
+    <w:lvl xmlns:w="http://schemas.openxmlformats.org/wordprocessingml/2006/main" w:ilvl="1">
+      <w:start w:val="1"/>
+      <w:numFmt w:val="bullet"/>
+      <w:lvlText w:val="o"/>
+      <w:lvlJc w:val="left"/>
+      <w:pPr>
+        <w:ind w:left="1440" w:hanging="360"/>
+      </w:pPr>
+      <w:rPr>
+        <w:rFonts w:hint="default" w:ascii="Courier New" w:hAnsi="Courier New"/>
+      </w:rPr>
+    </w:lvl>
+    <w:lvl xmlns:w="http://schemas.openxmlformats.org/wordprocessingml/2006/main" w:ilvl="2">
+      <w:start w:val="1"/>
+      <w:numFmt w:val="bullet"/>
+      <w:lvlText w:val=""/>
+      <w:lvlJc w:val="left"/>
+      <w:pPr>
+        <w:ind w:left="2160" w:hanging="360"/>
+      </w:pPr>
+      <w:rPr>
+        <w:rFonts w:hint="default" w:ascii="Wingdings" w:hAnsi="Wingdings"/>
+      </w:rPr>
+    </w:lvl>
+    <w:lvl xmlns:w="http://schemas.openxmlformats.org/wordprocessingml/2006/main" w:ilvl="3">
+      <w:start w:val="1"/>
+      <w:numFmt w:val="bullet"/>
+      <w:lvlText w:val=""/>
+      <w:lvlJc w:val="left"/>
+      <w:pPr>
+        <w:ind w:left="2880" w:hanging="360"/>
+      </w:pPr>
+      <w:rPr>
+        <w:rFonts w:hint="default" w:ascii="Symbol" w:hAnsi="Symbol"/>
+      </w:rPr>
+    </w:lvl>
+    <w:lvl xmlns:w="http://schemas.openxmlformats.org/wordprocessingml/2006/main" w:ilvl="4">
+      <w:start w:val="1"/>
+      <w:numFmt w:val="bullet"/>
+      <w:lvlText w:val="o"/>
+      <w:lvlJc w:val="left"/>
+      <w:pPr>
+        <w:ind w:left="3600" w:hanging="360"/>
+      </w:pPr>
+      <w:rPr>
+        <w:rFonts w:hint="default" w:ascii="Courier New" w:hAnsi="Courier New"/>
+      </w:rPr>
+    </w:lvl>
+    <w:lvl xmlns:w="http://schemas.openxmlformats.org/wordprocessingml/2006/main" w:ilvl="5">
+      <w:start w:val="1"/>
+      <w:numFmt w:val="bullet"/>
+      <w:lvlText w:val=""/>
+      <w:lvlJc w:val="left"/>
+      <w:pPr>
+        <w:ind w:left="4320" w:hanging="360"/>
+      </w:pPr>
+      <w:rPr>
+        <w:rFonts w:hint="default" w:ascii="Wingdings" w:hAnsi="Wingdings"/>
+      </w:rPr>
+    </w:lvl>
+    <w:lvl xmlns:w="http://schemas.openxmlformats.org/wordprocessingml/2006/main" w:ilvl="6">
+      <w:start w:val="1"/>
+      <w:numFmt w:val="bullet"/>
+      <w:lvlText w:val=""/>
+      <w:lvlJc w:val="left"/>
+      <w:pPr>
+        <w:ind w:left="5040" w:hanging="360"/>
+      </w:pPr>
+      <w:rPr>
+        <w:rFonts w:hint="default" w:ascii="Symbol" w:hAnsi="Symbol"/>
+      </w:rPr>
+    </w:lvl>
+    <w:lvl xmlns:w="http://schemas.openxmlformats.org/wordprocessingml/2006/main" w:ilvl="7">
+      <w:start w:val="1"/>
+      <w:numFmt w:val="bullet"/>
+      <w:lvlText w:val="o"/>
+      <w:lvlJc w:val="left"/>
+      <w:pPr>
+        <w:ind w:left="5760" w:hanging="360"/>
+      </w:pPr>
+      <w:rPr>
+        <w:rFonts w:hint="default" w:ascii="Courier New" w:hAnsi="Courier New"/>
+      </w:rPr>
+    </w:lvl>
+    <w:lvl xmlns:w="http://schemas.openxmlformats.org/wordprocessingml/2006/main" w:ilvl="8">
+      <w:start w:val="1"/>
+      <w:numFmt w:val="bullet"/>
+      <w:lvlText w:val=""/>
+      <w:lvlJc w:val="left"/>
+      <w:pPr>
+        <w:ind w:left="6480" w:hanging="360"/>
+      </w:pPr>
+      <w:rPr>
+        <w:rFonts w:hint="default" w:ascii="Wingdings" w:hAnsi="Wingdings"/>
+      </w:rPr>
+    </w:lvl>
+  </w:abstractNum>
+  <w:abstractNum xmlns:w="http://schemas.openxmlformats.org/wordprocessingml/2006/main" w:abstractNumId="38">
+    <w:nsid w:val="4c030279"/>
+    <w:multiLevelType xmlns:w="http://schemas.openxmlformats.org/wordprocessingml/2006/main" w:val="hybridMultilevel"/>
+    <w:lvl xmlns:w="http://schemas.openxmlformats.org/wordprocessingml/2006/main" w:ilvl="0">
+      <w:start w:val="1"/>
+      <w:numFmt w:val="bullet"/>
+      <w:lvlText w:val=""/>
+      <w:lvlJc w:val="left"/>
+      <w:pPr>
+        <w:ind w:left="720" w:hanging="360"/>
+      </w:pPr>
+      <w:rPr>
+        <w:rFonts w:hint="default" w:ascii="Symbol" w:hAnsi="Symbol"/>
+      </w:rPr>
+    </w:lvl>
+    <w:lvl xmlns:w="http://schemas.openxmlformats.org/wordprocessingml/2006/main" w:ilvl="1">
+      <w:start w:val="1"/>
+      <w:numFmt w:val="bullet"/>
+      <w:lvlText w:val="o"/>
+      <w:lvlJc w:val="left"/>
+      <w:pPr>
+        <w:ind w:left="1440" w:hanging="360"/>
+      </w:pPr>
+      <w:rPr>
+        <w:rFonts w:hint="default" w:ascii="Courier New" w:hAnsi="Courier New"/>
+      </w:rPr>
+    </w:lvl>
+    <w:lvl xmlns:w="http://schemas.openxmlformats.org/wordprocessingml/2006/main" w:ilvl="2">
+      <w:start w:val="1"/>
+      <w:numFmt w:val="bullet"/>
+      <w:lvlText w:val=""/>
+      <w:lvlJc w:val="left"/>
+      <w:pPr>
+        <w:ind w:left="2160" w:hanging="360"/>
+      </w:pPr>
+      <w:rPr>
+        <w:rFonts w:hint="default" w:ascii="Wingdings" w:hAnsi="Wingdings"/>
+      </w:rPr>
+    </w:lvl>
+    <w:lvl xmlns:w="http://schemas.openxmlformats.org/wordprocessingml/2006/main" w:ilvl="3">
+      <w:start w:val="1"/>
+      <w:numFmt w:val="bullet"/>
+      <w:lvlText w:val=""/>
+      <w:lvlJc w:val="left"/>
+      <w:pPr>
+        <w:ind w:left="2880" w:hanging="360"/>
+      </w:pPr>
+      <w:rPr>
+        <w:rFonts w:hint="default" w:ascii="Symbol" w:hAnsi="Symbol"/>
+      </w:rPr>
+    </w:lvl>
+    <w:lvl xmlns:w="http://schemas.openxmlformats.org/wordprocessingml/2006/main" w:ilvl="4">
+      <w:start w:val="1"/>
+      <w:numFmt w:val="bullet"/>
+      <w:lvlText w:val="o"/>
+      <w:lvlJc w:val="left"/>
+      <w:pPr>
+        <w:ind w:left="3600" w:hanging="360"/>
+      </w:pPr>
+      <w:rPr>
+        <w:rFonts w:hint="default" w:ascii="Courier New" w:hAnsi="Courier New"/>
+      </w:rPr>
+    </w:lvl>
+    <w:lvl xmlns:w="http://schemas.openxmlformats.org/wordprocessingml/2006/main" w:ilvl="5">
+      <w:start w:val="1"/>
+      <w:numFmt w:val="bullet"/>
+      <w:lvlText w:val=""/>
+      <w:lvlJc w:val="left"/>
+      <w:pPr>
+        <w:ind w:left="4320" w:hanging="360"/>
+      </w:pPr>
+      <w:rPr>
+        <w:rFonts w:hint="default" w:ascii="Wingdings" w:hAnsi="Wingdings"/>
+      </w:rPr>
+    </w:lvl>
+    <w:lvl xmlns:w="http://schemas.openxmlformats.org/wordprocessingml/2006/main" w:ilvl="6">
+      <w:start w:val="1"/>
+      <w:numFmt w:val="bullet"/>
+      <w:lvlText w:val=""/>
+      <w:lvlJc w:val="left"/>
+      <w:pPr>
+        <w:ind w:left="5040" w:hanging="360"/>
+      </w:pPr>
+      <w:rPr>
+        <w:rFonts w:hint="default" w:ascii="Symbol" w:hAnsi="Symbol"/>
+      </w:rPr>
+    </w:lvl>
+    <w:lvl xmlns:w="http://schemas.openxmlformats.org/wordprocessingml/2006/main" w:ilvl="7">
+      <w:start w:val="1"/>
+      <w:numFmt w:val="bullet"/>
+      <w:lvlText w:val="o"/>
+      <w:lvlJc w:val="left"/>
+      <w:pPr>
+        <w:ind w:left="5760" w:hanging="360"/>
+      </w:pPr>
+      <w:rPr>
+        <w:rFonts w:hint="default" w:ascii="Courier New" w:hAnsi="Courier New"/>
+      </w:rPr>
+    </w:lvl>
+    <w:lvl xmlns:w="http://schemas.openxmlformats.org/wordprocessingml/2006/main" w:ilvl="8">
+      <w:start w:val="1"/>
+      <w:numFmt w:val="bullet"/>
+      <w:lvlText w:val=""/>
+      <w:lvlJc w:val="left"/>
+      <w:pPr>
+        <w:ind w:left="6480" w:hanging="360"/>
+      </w:pPr>
+      <w:rPr>
+        <w:rFonts w:hint="default" w:ascii="Wingdings" w:hAnsi="Wingdings"/>
+      </w:rPr>
+    </w:lvl>
+  </w:abstractNum>
+  <w:abstractNum xmlns:w="http://schemas.openxmlformats.org/wordprocessingml/2006/main" w:abstractNumId="37">
+    <w:nsid w:val="53c4a7c9"/>
+    <w:multiLevelType xmlns:w="http://schemas.openxmlformats.org/wordprocessingml/2006/main" w:val="hybridMultilevel"/>
+    <w:lvl xmlns:w="http://schemas.openxmlformats.org/wordprocessingml/2006/main" w:ilvl="0">
+      <w:start w:val="1"/>
+      <w:numFmt w:val="bullet"/>
+      <w:lvlText w:val=""/>
+      <w:lvlJc w:val="left"/>
+      <w:pPr>
+        <w:ind w:left="720" w:hanging="360"/>
+      </w:pPr>
+      <w:rPr>
+        <w:rFonts w:hint="default" w:ascii="Symbol" w:hAnsi="Symbol"/>
+      </w:rPr>
+    </w:lvl>
+    <w:lvl xmlns:w="http://schemas.openxmlformats.org/wordprocessingml/2006/main" w:ilvl="1">
+      <w:start w:val="1"/>
+      <w:numFmt w:val="bullet"/>
+      <w:lvlText w:val="o"/>
+      <w:lvlJc w:val="left"/>
+      <w:pPr>
+        <w:ind w:left="1440" w:hanging="360"/>
+      </w:pPr>
+      <w:rPr>
+        <w:rFonts w:hint="default" w:ascii="Courier New" w:hAnsi="Courier New"/>
+      </w:rPr>
+    </w:lvl>
+    <w:lvl xmlns:w="http://schemas.openxmlformats.org/wordprocessingml/2006/main" w:ilvl="2">
+      <w:start w:val="1"/>
+      <w:numFmt w:val="bullet"/>
+      <w:lvlText w:val=""/>
+      <w:lvlJc w:val="left"/>
+      <w:pPr>
+        <w:ind w:left="2160" w:hanging="360"/>
+      </w:pPr>
+      <w:rPr>
+        <w:rFonts w:hint="default" w:ascii="Wingdings" w:hAnsi="Wingdings"/>
+      </w:rPr>
+    </w:lvl>
+    <w:lvl xmlns:w="http://schemas.openxmlformats.org/wordprocessingml/2006/main" w:ilvl="3">
+      <w:start w:val="1"/>
+      <w:numFmt w:val="bullet"/>
+      <w:lvlText w:val=""/>
+      <w:lvlJc w:val="left"/>
+      <w:pPr>
+        <w:ind w:left="2880" w:hanging="360"/>
+      </w:pPr>
+      <w:rPr>
+        <w:rFonts w:hint="default" w:ascii="Symbol" w:hAnsi="Symbol"/>
+      </w:rPr>
+    </w:lvl>
+    <w:lvl xmlns:w="http://schemas.openxmlformats.org/wordprocessingml/2006/main" w:ilvl="4">
+      <w:start w:val="1"/>
+      <w:numFmt w:val="bullet"/>
+      <w:lvlText w:val="o"/>
+      <w:lvlJc w:val="left"/>
+      <w:pPr>
+        <w:ind w:left="3600" w:hanging="360"/>
+      </w:pPr>
+      <w:rPr>
+        <w:rFonts w:hint="default" w:ascii="Courier New" w:hAnsi="Courier New"/>
+      </w:rPr>
+    </w:lvl>
+    <w:lvl xmlns:w="http://schemas.openxmlformats.org/wordprocessingml/2006/main" w:ilvl="5">
+      <w:start w:val="1"/>
+      <w:numFmt w:val="bullet"/>
+      <w:lvlText w:val=""/>
+      <w:lvlJc w:val="left"/>
+      <w:pPr>
+        <w:ind w:left="4320" w:hanging="360"/>
+      </w:pPr>
+      <w:rPr>
+        <w:rFonts w:hint="default" w:ascii="Wingdings" w:hAnsi="Wingdings"/>
+      </w:rPr>
+    </w:lvl>
+    <w:lvl xmlns:w="http://schemas.openxmlformats.org/wordprocessingml/2006/main" w:ilvl="6">
+      <w:start w:val="1"/>
+      <w:numFmt w:val="bullet"/>
+      <w:lvlText w:val=""/>
+      <w:lvlJc w:val="left"/>
+      <w:pPr>
+        <w:ind w:left="5040" w:hanging="360"/>
+      </w:pPr>
+      <w:rPr>
+        <w:rFonts w:hint="default" w:ascii="Symbol" w:hAnsi="Symbol"/>
+      </w:rPr>
+    </w:lvl>
+    <w:lvl xmlns:w="http://schemas.openxmlformats.org/wordprocessingml/2006/main" w:ilvl="7">
+      <w:start w:val="1"/>
+      <w:numFmt w:val="bullet"/>
+      <w:lvlText w:val="o"/>
+      <w:lvlJc w:val="left"/>
+      <w:pPr>
+        <w:ind w:left="5760" w:hanging="360"/>
+      </w:pPr>
+      <w:rPr>
+        <w:rFonts w:hint="default" w:ascii="Courier New" w:hAnsi="Courier New"/>
+      </w:rPr>
+    </w:lvl>
+    <w:lvl xmlns:w="http://schemas.openxmlformats.org/wordprocessingml/2006/main" w:ilvl="8">
+      <w:start w:val="1"/>
+      <w:numFmt w:val="bullet"/>
+      <w:lvlText w:val=""/>
+      <w:lvlJc w:val="left"/>
+      <w:pPr>
+        <w:ind w:left="6480" w:hanging="360"/>
+      </w:pPr>
+      <w:rPr>
+        <w:rFonts w:hint="default" w:ascii="Wingdings" w:hAnsi="Wingdings"/>
+      </w:rPr>
+    </w:lvl>
+  </w:abstractNum>
+  <w:abstractNum xmlns:w="http://schemas.openxmlformats.org/wordprocessingml/2006/main" w:abstractNumId="36">
+    <w:nsid w:val="7cfe4a81"/>
+    <w:multiLevelType xmlns:w="http://schemas.openxmlformats.org/wordprocessingml/2006/main" w:val="hybridMultilevel"/>
+    <w:lvl xmlns:w="http://schemas.openxmlformats.org/wordprocessingml/2006/main" w:ilvl="0">
+      <w:start w:val="1"/>
+      <w:numFmt w:val="bullet"/>
+      <w:lvlText w:val=""/>
+      <w:lvlJc w:val="left"/>
+      <w:pPr>
+        <w:ind w:left="720" w:hanging="360"/>
+      </w:pPr>
+      <w:rPr>
+        <w:rFonts w:hint="default" w:ascii="Symbol" w:hAnsi="Symbol"/>
+      </w:rPr>
+    </w:lvl>
+    <w:lvl xmlns:w="http://schemas.openxmlformats.org/wordprocessingml/2006/main" w:ilvl="1">
+      <w:start w:val="1"/>
+      <w:numFmt w:val="bullet"/>
+      <w:lvlText w:val="o"/>
+      <w:lvlJc w:val="left"/>
+      <w:pPr>
+        <w:ind w:left="1440" w:hanging="360"/>
+      </w:pPr>
+      <w:rPr>
+        <w:rFonts w:hint="default" w:ascii="Courier New" w:hAnsi="Courier New"/>
+      </w:rPr>
+    </w:lvl>
+    <w:lvl xmlns:w="http://schemas.openxmlformats.org/wordprocessingml/2006/main" w:ilvl="2">
+      <w:start w:val="1"/>
+      <w:numFmt w:val="bullet"/>
+      <w:lvlText w:val=""/>
+      <w:lvlJc w:val="left"/>
+      <w:pPr>
+        <w:ind w:left="2160" w:hanging="360"/>
+      </w:pPr>
+      <w:rPr>
+        <w:rFonts w:hint="default" w:ascii="Wingdings" w:hAnsi="Wingdings"/>
+      </w:rPr>
+    </w:lvl>
+    <w:lvl xmlns:w="http://schemas.openxmlformats.org/wordprocessingml/2006/main" w:ilvl="3">
+      <w:start w:val="1"/>
+      <w:numFmt w:val="bullet"/>
+      <w:lvlText w:val=""/>
+      <w:lvlJc w:val="left"/>
+      <w:pPr>
+        <w:ind w:left="2880" w:hanging="360"/>
+      </w:pPr>
+      <w:rPr>
+        <w:rFonts w:hint="default" w:ascii="Symbol" w:hAnsi="Symbol"/>
+      </w:rPr>
+    </w:lvl>
+    <w:lvl xmlns:w="http://schemas.openxmlformats.org/wordprocessingml/2006/main" w:ilvl="4">
+      <w:start w:val="1"/>
+      <w:numFmt w:val="bullet"/>
+      <w:lvlText w:val="o"/>
+      <w:lvlJc w:val="left"/>
+      <w:pPr>
+        <w:ind w:left="3600" w:hanging="360"/>
+      </w:pPr>
+      <w:rPr>
+        <w:rFonts w:hint="default" w:ascii="Courier New" w:hAnsi="Courier New"/>
+      </w:rPr>
+    </w:lvl>
+    <w:lvl xmlns:w="http://schemas.openxmlformats.org/wordprocessingml/2006/main" w:ilvl="5">
+      <w:start w:val="1"/>
+      <w:numFmt w:val="bullet"/>
+      <w:lvlText w:val=""/>
+      <w:lvlJc w:val="left"/>
+      <w:pPr>
+        <w:ind w:left="4320" w:hanging="360"/>
+      </w:pPr>
+      <w:rPr>
+        <w:rFonts w:hint="default" w:ascii="Wingdings" w:hAnsi="Wingdings"/>
+      </w:rPr>
+    </w:lvl>
+    <w:lvl xmlns:w="http://schemas.openxmlformats.org/wordprocessingml/2006/main" w:ilvl="6">
+      <w:start w:val="1"/>
+      <w:numFmt w:val="bullet"/>
+      <w:lvlText w:val=""/>
+      <w:lvlJc w:val="left"/>
+      <w:pPr>
+        <w:ind w:left="5040" w:hanging="360"/>
+      </w:pPr>
+      <w:rPr>
+        <w:rFonts w:hint="default" w:ascii="Symbol" w:hAnsi="Symbol"/>
+      </w:rPr>
+    </w:lvl>
+    <w:lvl xmlns:w="http://schemas.openxmlformats.org/wordprocessingml/2006/main" w:ilvl="7">
+      <w:start w:val="1"/>
+      <w:numFmt w:val="bullet"/>
+      <w:lvlText w:val="o"/>
+      <w:lvlJc w:val="left"/>
+      <w:pPr>
+        <w:ind w:left="5760" w:hanging="360"/>
+      </w:pPr>
+      <w:rPr>
+        <w:rFonts w:hint="default" w:ascii="Courier New" w:hAnsi="Courier New"/>
+      </w:rPr>
+    </w:lvl>
+    <w:lvl xmlns:w="http://schemas.openxmlformats.org/wordprocessingml/2006/main" w:ilvl="8">
+      <w:start w:val="1"/>
+      <w:numFmt w:val="bullet"/>
+      <w:lvlText w:val=""/>
+      <w:lvlJc w:val="left"/>
+      <w:pPr>
+        <w:ind w:left="6480" w:hanging="360"/>
+      </w:pPr>
+      <w:rPr>
+        <w:rFonts w:hint="default" w:ascii="Wingdings" w:hAnsi="Wingdings"/>
+      </w:rPr>
+    </w:lvl>
+  </w:abstractNum>
+  <w:abstractNum xmlns:w="http://schemas.openxmlformats.org/wordprocessingml/2006/main" w:abstractNumId="35">
+    <w:nsid w:val="4693eea6"/>
+    <w:multiLevelType xmlns:w="http://schemas.openxmlformats.org/wordprocessingml/2006/main" w:val="hybridMultilevel"/>
+    <w:lvl xmlns:w="http://schemas.openxmlformats.org/wordprocessingml/2006/main" w:ilvl="0">
+      <w:start w:val="1"/>
+      <w:numFmt w:val="bullet"/>
+      <w:lvlText w:val=""/>
+      <w:lvlJc w:val="left"/>
+      <w:pPr>
+        <w:ind w:left="720" w:hanging="360"/>
+      </w:pPr>
+      <w:rPr>
+        <w:rFonts w:hint="default" w:ascii="Symbol" w:hAnsi="Symbol"/>
+      </w:rPr>
+    </w:lvl>
+    <w:lvl xmlns:w="http://schemas.openxmlformats.org/wordprocessingml/2006/main" w:ilvl="1">
+      <w:start w:val="1"/>
+      <w:numFmt w:val="bullet"/>
+      <w:lvlText w:val="o"/>
+      <w:lvlJc w:val="left"/>
+      <w:pPr>
+        <w:ind w:left="1440" w:hanging="360"/>
+      </w:pPr>
+      <w:rPr>
+        <w:rFonts w:hint="default" w:ascii="Courier New" w:hAnsi="Courier New"/>
+      </w:rPr>
+    </w:lvl>
+    <w:lvl xmlns:w="http://schemas.openxmlformats.org/wordprocessingml/2006/main" w:ilvl="2">
+      <w:start w:val="1"/>
+      <w:numFmt w:val="bullet"/>
+      <w:lvlText w:val=""/>
+      <w:lvlJc w:val="left"/>
+      <w:pPr>
+        <w:ind w:left="2160" w:hanging="360"/>
+      </w:pPr>
+      <w:rPr>
+        <w:rFonts w:hint="default" w:ascii="Wingdings" w:hAnsi="Wingdings"/>
+      </w:rPr>
+    </w:lvl>
+    <w:lvl xmlns:w="http://schemas.openxmlformats.org/wordprocessingml/2006/main" w:ilvl="3">
+      <w:start w:val="1"/>
+      <w:numFmt w:val="bullet"/>
+      <w:lvlText w:val=""/>
+      <w:lvlJc w:val="left"/>
+      <w:pPr>
+        <w:ind w:left="2880" w:hanging="360"/>
+      </w:pPr>
+      <w:rPr>
+        <w:rFonts w:hint="default" w:ascii="Symbol" w:hAnsi="Symbol"/>
+      </w:rPr>
+    </w:lvl>
+    <w:lvl xmlns:w="http://schemas.openxmlformats.org/wordprocessingml/2006/main" w:ilvl="4">
+      <w:start w:val="1"/>
+      <w:numFmt w:val="bullet"/>
+      <w:lvlText w:val="o"/>
+      <w:lvlJc w:val="left"/>
+      <w:pPr>
+        <w:ind w:left="3600" w:hanging="360"/>
+      </w:pPr>
+      <w:rPr>
+        <w:rFonts w:hint="default" w:ascii="Courier New" w:hAnsi="Courier New"/>
+      </w:rPr>
+    </w:lvl>
+    <w:lvl xmlns:w="http://schemas.openxmlformats.org/wordprocessingml/2006/main" w:ilvl="5">
+      <w:start w:val="1"/>
+      <w:numFmt w:val="bullet"/>
+      <w:lvlText w:val=""/>
+      <w:lvlJc w:val="left"/>
+      <w:pPr>
+        <w:ind w:left="4320" w:hanging="360"/>
+      </w:pPr>
+      <w:rPr>
+        <w:rFonts w:hint="default" w:ascii="Wingdings" w:hAnsi="Wingdings"/>
+      </w:rPr>
+    </w:lvl>
+    <w:lvl xmlns:w="http://schemas.openxmlformats.org/wordprocessingml/2006/main" w:ilvl="6">
+      <w:start w:val="1"/>
+      <w:numFmt w:val="bullet"/>
+      <w:lvlText w:val=""/>
+      <w:lvlJc w:val="left"/>
+      <w:pPr>
+        <w:ind w:left="5040" w:hanging="360"/>
+      </w:pPr>
+      <w:rPr>
+        <w:rFonts w:hint="default" w:ascii="Symbol" w:hAnsi="Symbol"/>
+      </w:rPr>
+    </w:lvl>
+    <w:lvl xmlns:w="http://schemas.openxmlformats.org/wordprocessingml/2006/main" w:ilvl="7">
+      <w:start w:val="1"/>
+      <w:numFmt w:val="bullet"/>
+      <w:lvlText w:val="o"/>
+      <w:lvlJc w:val="left"/>
+      <w:pPr>
+        <w:ind w:left="5760" w:hanging="360"/>
+      </w:pPr>
+      <w:rPr>
+        <w:rFonts w:hint="default" w:ascii="Courier New" w:hAnsi="Courier New"/>
+      </w:rPr>
+    </w:lvl>
+    <w:lvl xmlns:w="http://schemas.openxmlformats.org/wordprocessingml/2006/main" w:ilvl="8">
+      <w:start w:val="1"/>
+      <w:numFmt w:val="bullet"/>
+      <w:lvlText w:val=""/>
+      <w:lvlJc w:val="left"/>
+      <w:pPr>
+        <w:ind w:left="6480" w:hanging="360"/>
+      </w:pPr>
+      <w:rPr>
+        <w:rFonts w:hint="default" w:ascii="Wingdings" w:hAnsi="Wingdings"/>
+      </w:rPr>
+    </w:lvl>
+  </w:abstractNum>
+  <w:abstractNum xmlns:w="http://schemas.openxmlformats.org/wordprocessingml/2006/main" w:abstractNumId="34">
+    <w:nsid w:val="63646b14"/>
+    <w:multiLevelType xmlns:w="http://schemas.openxmlformats.org/wordprocessingml/2006/main" w:val="hybridMultilevel"/>
+    <w:lvl xmlns:w="http://schemas.openxmlformats.org/wordprocessingml/2006/main" w:ilvl="0">
+      <w:start w:val="1"/>
+      <w:numFmt w:val="bullet"/>
+      <w:lvlText w:val=""/>
+      <w:lvlJc w:val="left"/>
+      <w:pPr>
+        <w:ind w:left="720" w:hanging="360"/>
+      </w:pPr>
+      <w:rPr>
+        <w:rFonts w:hint="default" w:ascii="Symbol" w:hAnsi="Symbol"/>
+      </w:rPr>
+    </w:lvl>
+    <w:lvl xmlns:w="http://schemas.openxmlformats.org/wordprocessingml/2006/main" w:ilvl="1">
+      <w:start w:val="1"/>
+      <w:numFmt w:val="bullet"/>
+      <w:lvlText w:val="o"/>
+      <w:lvlJc w:val="left"/>
+      <w:pPr>
+        <w:ind w:left="1440" w:hanging="360"/>
+      </w:pPr>
+      <w:rPr>
+        <w:rFonts w:hint="default" w:ascii="Courier New" w:hAnsi="Courier New"/>
+      </w:rPr>
+    </w:lvl>
+    <w:lvl xmlns:w="http://schemas.openxmlformats.org/wordprocessingml/2006/main" w:ilvl="2">
+      <w:start w:val="1"/>
+      <w:numFmt w:val="bullet"/>
+      <w:lvlText w:val=""/>
+      <w:lvlJc w:val="left"/>
+      <w:pPr>
+        <w:ind w:left="2160" w:hanging="360"/>
+      </w:pPr>
+      <w:rPr>
+        <w:rFonts w:hint="default" w:ascii="Wingdings" w:hAnsi="Wingdings"/>
+      </w:rPr>
+    </w:lvl>
+    <w:lvl xmlns:w="http://schemas.openxmlformats.org/wordprocessingml/2006/main" w:ilvl="3">
+      <w:start w:val="1"/>
+      <w:numFmt w:val="bullet"/>
+      <w:lvlText w:val=""/>
+      <w:lvlJc w:val="left"/>
+      <w:pPr>
+        <w:ind w:left="2880" w:hanging="360"/>
+      </w:pPr>
+      <w:rPr>
+        <w:rFonts w:hint="default" w:ascii="Symbol" w:hAnsi="Symbol"/>
+      </w:rPr>
+    </w:lvl>
+    <w:lvl xmlns:w="http://schemas.openxmlformats.org/wordprocessingml/2006/main" w:ilvl="4">
+      <w:start w:val="1"/>
+      <w:numFmt w:val="bullet"/>
+      <w:lvlText w:val="o"/>
+      <w:lvlJc w:val="left"/>
+      <w:pPr>
+        <w:ind w:left="3600" w:hanging="360"/>
+      </w:pPr>
+      <w:rPr>
+        <w:rFonts w:hint="default" w:ascii="Courier New" w:hAnsi="Courier New"/>
+      </w:rPr>
+    </w:lvl>
+    <w:lvl xmlns:w="http://schemas.openxmlformats.org/wordprocessingml/2006/main" w:ilvl="5">
+      <w:start w:val="1"/>
+      <w:numFmt w:val="bullet"/>
+      <w:lvlText w:val=""/>
+      <w:lvlJc w:val="left"/>
+      <w:pPr>
+        <w:ind w:left="4320" w:hanging="360"/>
+      </w:pPr>
+      <w:rPr>
+        <w:rFonts w:hint="default" w:ascii="Wingdings" w:hAnsi="Wingdings"/>
+      </w:rPr>
+    </w:lvl>
+    <w:lvl xmlns:w="http://schemas.openxmlformats.org/wordprocessingml/2006/main" w:ilvl="6">
+      <w:start w:val="1"/>
+      <w:numFmt w:val="bullet"/>
+      <w:lvlText w:val=""/>
+      <w:lvlJc w:val="left"/>
+      <w:pPr>
+        <w:ind w:left="5040" w:hanging="360"/>
+      </w:pPr>
+      <w:rPr>
+        <w:rFonts w:hint="default" w:ascii="Symbol" w:hAnsi="Symbol"/>
+      </w:rPr>
+    </w:lvl>
+    <w:lvl xmlns:w="http://schemas.openxmlformats.org/wordprocessingml/2006/main" w:ilvl="7">
+      <w:start w:val="1"/>
+      <w:numFmt w:val="bullet"/>
+      <w:lvlText w:val="o"/>
+      <w:lvlJc w:val="left"/>
+      <w:pPr>
+        <w:ind w:left="5760" w:hanging="360"/>
+      </w:pPr>
+      <w:rPr>
+        <w:rFonts w:hint="default" w:ascii="Courier New" w:hAnsi="Courier New"/>
+      </w:rPr>
+    </w:lvl>
+    <w:lvl xmlns:w="http://schemas.openxmlformats.org/wordprocessingml/2006/main" w:ilvl="8">
+      <w:start w:val="1"/>
+      <w:numFmt w:val="bullet"/>
+      <w:lvlText w:val=""/>
+      <w:lvlJc w:val="left"/>
+      <w:pPr>
+        <w:ind w:left="6480" w:hanging="360"/>
+      </w:pPr>
+      <w:rPr>
+        <w:rFonts w:hint="default" w:ascii="Wingdings" w:hAnsi="Wingdings"/>
+      </w:rPr>
+    </w:lvl>
+  </w:abstractNum>
+  <w:abstractNum xmlns:w="http://schemas.openxmlformats.org/wordprocessingml/2006/main" w:abstractNumId="33">
+    <w:nsid w:val="5e0efc1b"/>
+    <w:multiLevelType xmlns:w="http://schemas.openxmlformats.org/wordprocessingml/2006/main" w:val="hybridMultilevel"/>
+    <w:lvl xmlns:w="http://schemas.openxmlformats.org/wordprocessingml/2006/main" w:ilvl="0">
+      <w:start w:val="1"/>
+      <w:numFmt w:val="bullet"/>
+      <w:lvlText w:val=""/>
+      <w:lvlJc w:val="left"/>
+      <w:pPr>
+        <w:ind w:left="720" w:hanging="360"/>
+      </w:pPr>
+      <w:rPr>
+        <w:rFonts w:hint="default" w:ascii="Symbol" w:hAnsi="Symbol"/>
+      </w:rPr>
+    </w:lvl>
+    <w:lvl xmlns:w="http://schemas.openxmlformats.org/wordprocessingml/2006/main" w:ilvl="1">
+      <w:start w:val="1"/>
+      <w:numFmt w:val="bullet"/>
+      <w:lvlText w:val="o"/>
+      <w:lvlJc w:val="left"/>
+      <w:pPr>
+        <w:ind w:left="1440" w:hanging="360"/>
+      </w:pPr>
+      <w:rPr>
+        <w:rFonts w:hint="default" w:ascii="Courier New" w:hAnsi="Courier New"/>
+      </w:rPr>
+    </w:lvl>
+    <w:lvl xmlns:w="http://schemas.openxmlformats.org/wordprocessingml/2006/main" w:ilvl="2">
+      <w:start w:val="1"/>
+      <w:numFmt w:val="bullet"/>
+      <w:lvlText w:val=""/>
+      <w:lvlJc w:val="left"/>
+      <w:pPr>
+        <w:ind w:left="2160" w:hanging="360"/>
+      </w:pPr>
+      <w:rPr>
+        <w:rFonts w:hint="default" w:ascii="Wingdings" w:hAnsi="Wingdings"/>
+      </w:rPr>
+    </w:lvl>
+    <w:lvl xmlns:w="http://schemas.openxmlformats.org/wordprocessingml/2006/main" w:ilvl="3">
+      <w:start w:val="1"/>
+      <w:numFmt w:val="bullet"/>
+      <w:lvlText w:val=""/>
+      <w:lvlJc w:val="left"/>
+      <w:pPr>
+        <w:ind w:left="2880" w:hanging="360"/>
+      </w:pPr>
+      <w:rPr>
+        <w:rFonts w:hint="default" w:ascii="Symbol" w:hAnsi="Symbol"/>
+      </w:rPr>
+    </w:lvl>
+    <w:lvl xmlns:w="http://schemas.openxmlformats.org/wordprocessingml/2006/main" w:ilvl="4">
+      <w:start w:val="1"/>
+      <w:numFmt w:val="bullet"/>
+      <w:lvlText w:val="o"/>
+      <w:lvlJc w:val="left"/>
+      <w:pPr>
+        <w:ind w:left="3600" w:hanging="360"/>
+      </w:pPr>
+      <w:rPr>
+        <w:rFonts w:hint="default" w:ascii="Courier New" w:hAnsi="Courier New"/>
+      </w:rPr>
+    </w:lvl>
+    <w:lvl xmlns:w="http://schemas.openxmlformats.org/wordprocessingml/2006/main" w:ilvl="5">
+      <w:start w:val="1"/>
+      <w:numFmt w:val="bullet"/>
+      <w:lvlText w:val=""/>
+      <w:lvlJc w:val="left"/>
+      <w:pPr>
+        <w:ind w:left="4320" w:hanging="360"/>
+      </w:pPr>
+      <w:rPr>
+        <w:rFonts w:hint="default" w:ascii="Wingdings" w:hAnsi="Wingdings"/>
+      </w:rPr>
+    </w:lvl>
+    <w:lvl xmlns:w="http://schemas.openxmlformats.org/wordprocessingml/2006/main" w:ilvl="6">
+      <w:start w:val="1"/>
+      <w:numFmt w:val="bullet"/>
+      <w:lvlText w:val=""/>
+      <w:lvlJc w:val="left"/>
+      <w:pPr>
+        <w:ind w:left="5040" w:hanging="360"/>
+      </w:pPr>
+      <w:rPr>
+        <w:rFonts w:hint="default" w:ascii="Symbol" w:hAnsi="Symbol"/>
+      </w:rPr>
+    </w:lvl>
+    <w:lvl xmlns:w="http://schemas.openxmlformats.org/wordprocessingml/2006/main" w:ilvl="7">
+      <w:start w:val="1"/>
+      <w:numFmt w:val="bullet"/>
+      <w:lvlText w:val="o"/>
+      <w:lvlJc w:val="left"/>
+      <w:pPr>
+        <w:ind w:left="5760" w:hanging="360"/>
+      </w:pPr>
+      <w:rPr>
+        <w:rFonts w:hint="default" w:ascii="Courier New" w:hAnsi="Courier New"/>
+      </w:rPr>
+    </w:lvl>
+    <w:lvl xmlns:w="http://schemas.openxmlformats.org/wordprocessingml/2006/main" w:ilvl="8">
+      <w:start w:val="1"/>
+      <w:numFmt w:val="bullet"/>
+      <w:lvlText w:val=""/>
+      <w:lvlJc w:val="left"/>
+      <w:pPr>
+        <w:ind w:left="6480" w:hanging="360"/>
+      </w:pPr>
+      <w:rPr>
+        <w:rFonts w:hint="default" w:ascii="Wingdings" w:hAnsi="Wingdings"/>
+      </w:rPr>
+    </w:lvl>
+  </w:abstractNum>
+  <w:abstractNum xmlns:w="http://schemas.openxmlformats.org/wordprocessingml/2006/main" w:abstractNumId="32">
+    <w:nsid w:val="603d150"/>
+    <w:multiLevelType xmlns:w="http://schemas.openxmlformats.org/wordprocessingml/2006/main" w:val="hybridMultilevel"/>
+    <w:lvl xmlns:w="http://schemas.openxmlformats.org/wordprocessingml/2006/main" w:ilvl="0">
+      <w:start w:val="1"/>
+      <w:numFmt w:val="bullet"/>
+      <w:lvlText w:val=""/>
+      <w:lvlJc w:val="left"/>
+      <w:pPr>
+        <w:ind w:left="720" w:hanging="360"/>
+      </w:pPr>
+      <w:rPr>
+        <w:rFonts w:hint="default" w:ascii="Symbol" w:hAnsi="Symbol"/>
+      </w:rPr>
+    </w:lvl>
+    <w:lvl xmlns:w="http://schemas.openxmlformats.org/wordprocessingml/2006/main" w:ilvl="1">
+      <w:start w:val="1"/>
+      <w:numFmt w:val="bullet"/>
+      <w:lvlText w:val="o"/>
+      <w:lvlJc w:val="left"/>
+      <w:pPr>
+        <w:ind w:left="1440" w:hanging="360"/>
+      </w:pPr>
+      <w:rPr>
+        <w:rFonts w:hint="default" w:ascii="Courier New" w:hAnsi="Courier New"/>
+      </w:rPr>
+    </w:lvl>
+    <w:lvl xmlns:w="http://schemas.openxmlformats.org/wordprocessingml/2006/main" w:ilvl="2">
+      <w:start w:val="1"/>
+      <w:numFmt w:val="bullet"/>
+      <w:lvlText w:val=""/>
+      <w:lvlJc w:val="left"/>
+      <w:pPr>
+        <w:ind w:left="2160" w:hanging="360"/>
+      </w:pPr>
+      <w:rPr>
+        <w:rFonts w:hint="default" w:ascii="Wingdings" w:hAnsi="Wingdings"/>
+      </w:rPr>
+    </w:lvl>
+    <w:lvl xmlns:w="http://schemas.openxmlformats.org/wordprocessingml/2006/main" w:ilvl="3">
+      <w:start w:val="1"/>
+      <w:numFmt w:val="bullet"/>
+      <w:lvlText w:val=""/>
+      <w:lvlJc w:val="left"/>
+      <w:pPr>
+        <w:ind w:left="2880" w:hanging="360"/>
+      </w:pPr>
+      <w:rPr>
+        <w:rFonts w:hint="default" w:ascii="Symbol" w:hAnsi="Symbol"/>
+      </w:rPr>
+    </w:lvl>
+    <w:lvl xmlns:w="http://schemas.openxmlformats.org/wordprocessingml/2006/main" w:ilvl="4">
+      <w:start w:val="1"/>
+      <w:numFmt w:val="bullet"/>
+      <w:lvlText w:val="o"/>
+      <w:lvlJc w:val="left"/>
+      <w:pPr>
+        <w:ind w:left="3600" w:hanging="360"/>
+      </w:pPr>
+      <w:rPr>
+        <w:rFonts w:hint="default" w:ascii="Courier New" w:hAnsi="Courier New"/>
+      </w:rPr>
+    </w:lvl>
+    <w:lvl xmlns:w="http://schemas.openxmlformats.org/wordprocessingml/2006/main" w:ilvl="5">
+      <w:start w:val="1"/>
+      <w:numFmt w:val="bullet"/>
+      <w:lvlText w:val=""/>
+      <w:lvlJc w:val="left"/>
+      <w:pPr>
+        <w:ind w:left="4320" w:hanging="360"/>
+      </w:pPr>
+      <w:rPr>
+        <w:rFonts w:hint="default" w:ascii="Wingdings" w:hAnsi="Wingdings"/>
+      </w:rPr>
+    </w:lvl>
+    <w:lvl xmlns:w="http://schemas.openxmlformats.org/wordprocessingml/2006/main" w:ilvl="6">
+      <w:start w:val="1"/>
+      <w:numFmt w:val="bullet"/>
+      <w:lvlText w:val=""/>
+      <w:lvlJc w:val="left"/>
+      <w:pPr>
+        <w:ind w:left="5040" w:hanging="360"/>
+      </w:pPr>
+      <w:rPr>
+        <w:rFonts w:hint="default" w:ascii="Symbol" w:hAnsi="Symbol"/>
+      </w:rPr>
+    </w:lvl>
+    <w:lvl xmlns:w="http://schemas.openxmlformats.org/wordprocessingml/2006/main" w:ilvl="7">
+      <w:start w:val="1"/>
+      <w:numFmt w:val="bullet"/>
+      <w:lvlText w:val="o"/>
+      <w:lvlJc w:val="left"/>
+      <w:pPr>
+        <w:ind w:left="5760" w:hanging="360"/>
+      </w:pPr>
+      <w:rPr>
+        <w:rFonts w:hint="default" w:ascii="Courier New" w:hAnsi="Courier New"/>
+      </w:rPr>
+    </w:lvl>
+    <w:lvl xmlns:w="http://schemas.openxmlformats.org/wordprocessingml/2006/main" w:ilvl="8">
+      <w:start w:val="1"/>
+      <w:numFmt w:val="bullet"/>
+      <w:lvlText w:val=""/>
+      <w:lvlJc w:val="left"/>
+      <w:pPr>
+        <w:ind w:left="6480" w:hanging="360"/>
+      </w:pPr>
+      <w:rPr>
+        <w:rFonts w:hint="default" w:ascii="Wingdings" w:hAnsi="Wingdings"/>
+      </w:rPr>
+    </w:lvl>
+  </w:abstractNum>
+  <w:abstractNum xmlns:w="http://schemas.openxmlformats.org/wordprocessingml/2006/main" w:abstractNumId="31">
+    <w:nsid w:val="59971dd5"/>
+    <w:multiLevelType xmlns:w="http://schemas.openxmlformats.org/wordprocessingml/2006/main" w:val="hybridMultilevel"/>
+    <w:lvl xmlns:w="http://schemas.openxmlformats.org/wordprocessingml/2006/main" w:ilvl="0">
+      <w:start w:val="1"/>
+      <w:numFmt w:val="bullet"/>
+      <w:lvlText w:val=""/>
+      <w:lvlJc w:val="left"/>
+      <w:pPr>
+        <w:ind w:left="720" w:hanging="360"/>
+      </w:pPr>
+      <w:rPr>
+        <w:rFonts w:hint="default" w:ascii="Symbol" w:hAnsi="Symbol"/>
+      </w:rPr>
+    </w:lvl>
+    <w:lvl xmlns:w="http://schemas.openxmlformats.org/wordprocessingml/2006/main" w:ilvl="1">
+      <w:start w:val="1"/>
+      <w:numFmt w:val="bullet"/>
+      <w:lvlText w:val="o"/>
+      <w:lvlJc w:val="left"/>
+      <w:pPr>
+        <w:ind w:left="1440" w:hanging="360"/>
+      </w:pPr>
+      <w:rPr>
+        <w:rFonts w:hint="default" w:ascii="Courier New" w:hAnsi="Courier New"/>
+      </w:rPr>
+    </w:lvl>
+    <w:lvl xmlns:w="http://schemas.openxmlformats.org/wordprocessingml/2006/main" w:ilvl="2">
+      <w:start w:val="1"/>
+      <w:numFmt w:val="bullet"/>
+      <w:lvlText w:val=""/>
+      <w:lvlJc w:val="left"/>
+      <w:pPr>
+        <w:ind w:left="2160" w:hanging="360"/>
+      </w:pPr>
+      <w:rPr>
+        <w:rFonts w:hint="default" w:ascii="Wingdings" w:hAnsi="Wingdings"/>
+      </w:rPr>
+    </w:lvl>
+    <w:lvl xmlns:w="http://schemas.openxmlformats.org/wordprocessingml/2006/main" w:ilvl="3">
+      <w:start w:val="1"/>
+      <w:numFmt w:val="bullet"/>
+      <w:lvlText w:val=""/>
+      <w:lvlJc w:val="left"/>
+      <w:pPr>
+        <w:ind w:left="2880" w:hanging="360"/>
+      </w:pPr>
+      <w:rPr>
+        <w:rFonts w:hint="default" w:ascii="Symbol" w:hAnsi="Symbol"/>
+      </w:rPr>
+    </w:lvl>
+    <w:lvl xmlns:w="http://schemas.openxmlformats.org/wordprocessingml/2006/main" w:ilvl="4">
+      <w:start w:val="1"/>
+      <w:numFmt w:val="bullet"/>
+      <w:lvlText w:val="o"/>
+      <w:lvlJc w:val="left"/>
+      <w:pPr>
+        <w:ind w:left="3600" w:hanging="360"/>
+      </w:pPr>
+      <w:rPr>
+        <w:rFonts w:hint="default" w:ascii="Courier New" w:hAnsi="Courier New"/>
+      </w:rPr>
+    </w:lvl>
+    <w:lvl xmlns:w="http://schemas.openxmlformats.org/wordprocessingml/2006/main" w:ilvl="5">
+      <w:start w:val="1"/>
+      <w:numFmt w:val="bullet"/>
+      <w:lvlText w:val=""/>
+      <w:lvlJc w:val="left"/>
+      <w:pPr>
+        <w:ind w:left="4320" w:hanging="360"/>
+      </w:pPr>
+      <w:rPr>
+        <w:rFonts w:hint="default" w:ascii="Wingdings" w:hAnsi="Wingdings"/>
+      </w:rPr>
+    </w:lvl>
+    <w:lvl xmlns:w="http://schemas.openxmlformats.org/wordprocessingml/2006/main" w:ilvl="6">
+      <w:start w:val="1"/>
+      <w:numFmt w:val="bullet"/>
+      <w:lvlText w:val=""/>
+      <w:lvlJc w:val="left"/>
+      <w:pPr>
+        <w:ind w:left="5040" w:hanging="360"/>
+      </w:pPr>
+      <w:rPr>
+        <w:rFonts w:hint="default" w:ascii="Symbol" w:hAnsi="Symbol"/>
+      </w:rPr>
+    </w:lvl>
+    <w:lvl xmlns:w="http://schemas.openxmlformats.org/wordprocessingml/2006/main" w:ilvl="7">
+      <w:start w:val="1"/>
+      <w:numFmt w:val="bullet"/>
+      <w:lvlText w:val="o"/>
+      <w:lvlJc w:val="left"/>
+      <w:pPr>
+        <w:ind w:left="5760" w:hanging="360"/>
+      </w:pPr>
+      <w:rPr>
+        <w:rFonts w:hint="default" w:ascii="Courier New" w:hAnsi="Courier New"/>
+      </w:rPr>
+    </w:lvl>
+    <w:lvl xmlns:w="http://schemas.openxmlformats.org/wordprocessingml/2006/main" w:ilvl="8">
+      <w:start w:val="1"/>
+      <w:numFmt w:val="bullet"/>
+      <w:lvlText w:val=""/>
+      <w:lvlJc w:val="left"/>
+      <w:pPr>
+        <w:ind w:left="6480" w:hanging="360"/>
+      </w:pPr>
+      <w:rPr>
+        <w:rFonts w:hint="default" w:ascii="Wingdings" w:hAnsi="Wingdings"/>
+      </w:rPr>
+    </w:lvl>
+  </w:abstractNum>
+  <w:abstractNum xmlns:w="http://schemas.openxmlformats.org/wordprocessingml/2006/main" w:abstractNumId="30">
+    <w:nsid w:val="25d259b2"/>
+    <w:multiLevelType xmlns:w="http://schemas.openxmlformats.org/wordprocessingml/2006/main" w:val="hybridMultilevel"/>
+    <w:lvl xmlns:w="http://schemas.openxmlformats.org/wordprocessingml/2006/main" w:ilvl="0">
+      <w:start w:val="1"/>
+      <w:numFmt w:val="bullet"/>
+      <w:lvlText w:val=""/>
+      <w:lvlJc w:val="left"/>
+      <w:pPr>
+        <w:ind w:left="720" w:hanging="360"/>
+      </w:pPr>
+      <w:rPr>
+        <w:rFonts w:hint="default" w:ascii="Symbol" w:hAnsi="Symbol"/>
+      </w:rPr>
+    </w:lvl>
+    <w:lvl xmlns:w="http://schemas.openxmlformats.org/wordprocessingml/2006/main" w:ilvl="1">
+      <w:start w:val="1"/>
+      <w:numFmt w:val="bullet"/>
+      <w:lvlText w:val="o"/>
+      <w:lvlJc w:val="left"/>
+      <w:pPr>
+        <w:ind w:left="1440" w:hanging="360"/>
+      </w:pPr>
+      <w:rPr>
+        <w:rFonts w:hint="default" w:ascii="Courier New" w:hAnsi="Courier New"/>
+      </w:rPr>
+    </w:lvl>
+    <w:lvl xmlns:w="http://schemas.openxmlformats.org/wordprocessingml/2006/main" w:ilvl="2">
+      <w:start w:val="1"/>
+      <w:numFmt w:val="bullet"/>
+      <w:lvlText w:val=""/>
+      <w:lvlJc w:val="left"/>
+      <w:pPr>
+        <w:ind w:left="2160" w:hanging="360"/>
+      </w:pPr>
+      <w:rPr>
+        <w:rFonts w:hint="default" w:ascii="Wingdings" w:hAnsi="Wingdings"/>
+      </w:rPr>
+    </w:lvl>
+    <w:lvl xmlns:w="http://schemas.openxmlformats.org/wordprocessingml/2006/main" w:ilvl="3">
+      <w:start w:val="1"/>
+      <w:numFmt w:val="bullet"/>
+      <w:lvlText w:val=""/>
+      <w:lvlJc w:val="left"/>
+      <w:pPr>
+        <w:ind w:left="2880" w:hanging="360"/>
+      </w:pPr>
+      <w:rPr>
+        <w:rFonts w:hint="default" w:ascii="Symbol" w:hAnsi="Symbol"/>
+      </w:rPr>
+    </w:lvl>
+    <w:lvl xmlns:w="http://schemas.openxmlformats.org/wordprocessingml/2006/main" w:ilvl="4">
+      <w:start w:val="1"/>
+      <w:numFmt w:val="bullet"/>
+      <w:lvlText w:val="o"/>
+      <w:lvlJc w:val="left"/>
+      <w:pPr>
+        <w:ind w:left="3600" w:hanging="360"/>
+      </w:pPr>
+      <w:rPr>
+        <w:rFonts w:hint="default" w:ascii="Courier New" w:hAnsi="Courier New"/>
+      </w:rPr>
+    </w:lvl>
+    <w:lvl xmlns:w="http://schemas.openxmlformats.org/wordprocessingml/2006/main" w:ilvl="5">
+      <w:start w:val="1"/>
+      <w:numFmt w:val="bullet"/>
+      <w:lvlText w:val=""/>
+      <w:lvlJc w:val="left"/>
+      <w:pPr>
+        <w:ind w:left="4320" w:hanging="360"/>
+      </w:pPr>
+      <w:rPr>
+        <w:rFonts w:hint="default" w:ascii="Wingdings" w:hAnsi="Wingdings"/>
+      </w:rPr>
+    </w:lvl>
+    <w:lvl xmlns:w="http://schemas.openxmlformats.org/wordprocessingml/2006/main" w:ilvl="6">
+      <w:start w:val="1"/>
+      <w:numFmt w:val="bullet"/>
+      <w:lvlText w:val=""/>
+      <w:lvlJc w:val="left"/>
+      <w:pPr>
+        <w:ind w:left="5040" w:hanging="360"/>
+      </w:pPr>
+      <w:rPr>
+        <w:rFonts w:hint="default" w:ascii="Symbol" w:hAnsi="Symbol"/>
+      </w:rPr>
+    </w:lvl>
+    <w:lvl xmlns:w="http://schemas.openxmlformats.org/wordprocessingml/2006/main" w:ilvl="7">
+      <w:start w:val="1"/>
+      <w:numFmt w:val="bullet"/>
+      <w:lvlText w:val="o"/>
+      <w:lvlJc w:val="left"/>
+      <w:pPr>
+        <w:ind w:left="5760" w:hanging="360"/>
+      </w:pPr>
+      <w:rPr>
+        <w:rFonts w:hint="default" w:ascii="Courier New" w:hAnsi="Courier New"/>
+      </w:rPr>
+    </w:lvl>
+    <w:lvl xmlns:w="http://schemas.openxmlformats.org/wordprocessingml/2006/main" w:ilvl="8">
+      <w:start w:val="1"/>
+      <w:numFmt w:val="bullet"/>
+      <w:lvlText w:val=""/>
+      <w:lvlJc w:val="left"/>
+      <w:pPr>
+        <w:ind w:left="6480" w:hanging="360"/>
+      </w:pPr>
+      <w:rPr>
+        <w:rFonts w:hint="default" w:ascii="Wingdings" w:hAnsi="Wingdings"/>
+      </w:rPr>
+    </w:lvl>
+  </w:abstractNum>
+  <w:abstractNum xmlns:w="http://schemas.openxmlformats.org/wordprocessingml/2006/main" w:abstractNumId="29">
+    <w:nsid w:val="4e160be1"/>
+    <w:multiLevelType xmlns:w="http://schemas.openxmlformats.org/wordprocessingml/2006/main" w:val="hybridMultilevel"/>
+    <w:lvl xmlns:w="http://schemas.openxmlformats.org/wordprocessingml/2006/main" w:ilvl="0">
+      <w:start w:val="1"/>
+      <w:numFmt w:val="bullet"/>
+      <w:lvlText w:val=""/>
+      <w:lvlJc w:val="left"/>
+      <w:pPr>
+        <w:ind w:left="720" w:hanging="360"/>
+      </w:pPr>
+      <w:rPr>
+        <w:rFonts w:hint="default" w:ascii="Symbol" w:hAnsi="Symbol"/>
+      </w:rPr>
+    </w:lvl>
+    <w:lvl xmlns:w="http://schemas.openxmlformats.org/wordprocessingml/2006/main" w:ilvl="1">
+      <w:start w:val="1"/>
+      <w:numFmt w:val="bullet"/>
+      <w:lvlText w:val="o"/>
+      <w:lvlJc w:val="left"/>
+      <w:pPr>
+        <w:ind w:left="1440" w:hanging="360"/>
+      </w:pPr>
+      <w:rPr>
+        <w:rFonts w:hint="default" w:ascii="Courier New" w:hAnsi="Courier New"/>
+      </w:rPr>
+    </w:lvl>
+    <w:lvl xmlns:w="http://schemas.openxmlformats.org/wordprocessingml/2006/main" w:ilvl="2">
+      <w:start w:val="1"/>
+      <w:numFmt w:val="bullet"/>
+      <w:lvlText w:val=""/>
+      <w:lvlJc w:val="left"/>
+      <w:pPr>
+        <w:ind w:left="2160" w:hanging="360"/>
+      </w:pPr>
+      <w:rPr>
+        <w:rFonts w:hint="default" w:ascii="Wingdings" w:hAnsi="Wingdings"/>
+      </w:rPr>
+    </w:lvl>
+    <w:lvl xmlns:w="http://schemas.openxmlformats.org/wordprocessingml/2006/main" w:ilvl="3">
+      <w:start w:val="1"/>
+      <w:numFmt w:val="bullet"/>
+      <w:lvlText w:val=""/>
+      <w:lvlJc w:val="left"/>
+      <w:pPr>
+        <w:ind w:left="2880" w:hanging="360"/>
+      </w:pPr>
+      <w:rPr>
+        <w:rFonts w:hint="default" w:ascii="Symbol" w:hAnsi="Symbol"/>
+      </w:rPr>
+    </w:lvl>
+    <w:lvl xmlns:w="http://schemas.openxmlformats.org/wordprocessingml/2006/main" w:ilvl="4">
+      <w:start w:val="1"/>
+      <w:numFmt w:val="bullet"/>
+      <w:lvlText w:val="o"/>
+      <w:lvlJc w:val="left"/>
+      <w:pPr>
+        <w:ind w:left="3600" w:hanging="360"/>
+      </w:pPr>
+      <w:rPr>
+        <w:rFonts w:hint="default" w:ascii="Courier New" w:hAnsi="Courier New"/>
+      </w:rPr>
+    </w:lvl>
+    <w:lvl xmlns:w="http://schemas.openxmlformats.org/wordprocessingml/2006/main" w:ilvl="5">
+      <w:start w:val="1"/>
+      <w:numFmt w:val="bullet"/>
+      <w:lvlText w:val=""/>
+      <w:lvlJc w:val="left"/>
+      <w:pPr>
+        <w:ind w:left="4320" w:hanging="360"/>
+      </w:pPr>
+      <w:rPr>
+        <w:rFonts w:hint="default" w:ascii="Wingdings" w:hAnsi="Wingdings"/>
+      </w:rPr>
+    </w:lvl>
+    <w:lvl xmlns:w="http://schemas.openxmlformats.org/wordprocessingml/2006/main" w:ilvl="6">
+      <w:start w:val="1"/>
+      <w:numFmt w:val="bullet"/>
+      <w:lvlText w:val=""/>
+      <w:lvlJc w:val="left"/>
+      <w:pPr>
+        <w:ind w:left="5040" w:hanging="360"/>
+      </w:pPr>
+      <w:rPr>
+        <w:rFonts w:hint="default" w:ascii="Symbol" w:hAnsi="Symbol"/>
+      </w:rPr>
+    </w:lvl>
+    <w:lvl xmlns:w="http://schemas.openxmlformats.org/wordprocessingml/2006/main" w:ilvl="7">
+      <w:start w:val="1"/>
+      <w:numFmt w:val="bullet"/>
+      <w:lvlText w:val="o"/>
+      <w:lvlJc w:val="left"/>
+      <w:pPr>
+        <w:ind w:left="5760" w:hanging="360"/>
+      </w:pPr>
+      <w:rPr>
+        <w:rFonts w:hint="default" w:ascii="Courier New" w:hAnsi="Courier New"/>
+      </w:rPr>
+    </w:lvl>
+    <w:lvl xmlns:w="http://schemas.openxmlformats.org/wordprocessingml/2006/main" w:ilvl="8">
+      <w:start w:val="1"/>
+      <w:numFmt w:val="bullet"/>
+      <w:lvlText w:val=""/>
+      <w:lvlJc w:val="left"/>
+      <w:pPr>
+        <w:ind w:left="6480" w:hanging="360"/>
+      </w:pPr>
+      <w:rPr>
+        <w:rFonts w:hint="default" w:ascii="Wingdings" w:hAnsi="Wingdings"/>
+      </w:rPr>
+    </w:lvl>
+  </w:abstractNum>
+  <w:abstractNum xmlns:w="http://schemas.openxmlformats.org/wordprocessingml/2006/main" w:abstractNumId="28">
+    <w:nsid w:val="616ef238"/>
+    <w:multiLevelType xmlns:w="http://schemas.openxmlformats.org/wordprocessingml/2006/main" w:val="hybridMultilevel"/>
+    <w:lvl xmlns:w="http://schemas.openxmlformats.org/wordprocessingml/2006/main" w:ilvl="0">
+      <w:start w:val="1"/>
+      <w:numFmt w:val="bullet"/>
+      <w:lvlText w:val=""/>
+      <w:lvlJc w:val="left"/>
+      <w:pPr>
+        <w:ind w:left="720" w:hanging="360"/>
+      </w:pPr>
+      <w:rPr>
+        <w:rFonts w:hint="default" w:ascii="Symbol" w:hAnsi="Symbol"/>
+      </w:rPr>
+    </w:lvl>
+    <w:lvl xmlns:w="http://schemas.openxmlformats.org/wordprocessingml/2006/main" w:ilvl="1">
+      <w:start w:val="1"/>
+      <w:numFmt w:val="bullet"/>
+      <w:lvlText w:val="o"/>
+      <w:lvlJc w:val="left"/>
+      <w:pPr>
+        <w:ind w:left="1440" w:hanging="360"/>
+      </w:pPr>
+      <w:rPr>
+        <w:rFonts w:hint="default" w:ascii="Courier New" w:hAnsi="Courier New"/>
+      </w:rPr>
+    </w:lvl>
+    <w:lvl xmlns:w="http://schemas.openxmlformats.org/wordprocessingml/2006/main" w:ilvl="2">
+      <w:start w:val="1"/>
+      <w:numFmt w:val="bullet"/>
+      <w:lvlText w:val=""/>
+      <w:lvlJc w:val="left"/>
+      <w:pPr>
+        <w:ind w:left="2160" w:hanging="360"/>
+      </w:pPr>
+      <w:rPr>
+        <w:rFonts w:hint="default" w:ascii="Wingdings" w:hAnsi="Wingdings"/>
+      </w:rPr>
+    </w:lvl>
+    <w:lvl xmlns:w="http://schemas.openxmlformats.org/wordprocessingml/2006/main" w:ilvl="3">
+      <w:start w:val="1"/>
+      <w:numFmt w:val="bullet"/>
+      <w:lvlText w:val=""/>
+      <w:lvlJc w:val="left"/>
+      <w:pPr>
+        <w:ind w:left="2880" w:hanging="360"/>
+      </w:pPr>
+      <w:rPr>
+        <w:rFonts w:hint="default" w:ascii="Symbol" w:hAnsi="Symbol"/>
+      </w:rPr>
+    </w:lvl>
+    <w:lvl xmlns:w="http://schemas.openxmlformats.org/wordprocessingml/2006/main" w:ilvl="4">
+      <w:start w:val="1"/>
+      <w:numFmt w:val="bullet"/>
+      <w:lvlText w:val="o"/>
+      <w:lvlJc w:val="left"/>
+      <w:pPr>
+        <w:ind w:left="3600" w:hanging="360"/>
+      </w:pPr>
+      <w:rPr>
+        <w:rFonts w:hint="default" w:ascii="Courier New" w:hAnsi="Courier New"/>
+      </w:rPr>
+    </w:lvl>
+    <w:lvl xmlns:w="http://schemas.openxmlformats.org/wordprocessingml/2006/main" w:ilvl="5">
+      <w:start w:val="1"/>
+      <w:numFmt w:val="bullet"/>
+      <w:lvlText w:val=""/>
+      <w:lvlJc w:val="left"/>
+      <w:pPr>
+        <w:ind w:left="4320" w:hanging="360"/>
+      </w:pPr>
+      <w:rPr>
+        <w:rFonts w:hint="default" w:ascii="Wingdings" w:hAnsi="Wingdings"/>
+      </w:rPr>
+    </w:lvl>
+    <w:lvl xmlns:w="http://schemas.openxmlformats.org/wordprocessingml/2006/main" w:ilvl="6">
+      <w:start w:val="1"/>
+      <w:numFmt w:val="bullet"/>
+      <w:lvlText w:val=""/>
+      <w:lvlJc w:val="left"/>
+      <w:pPr>
+        <w:ind w:left="5040" w:hanging="360"/>
+      </w:pPr>
+      <w:rPr>
+        <w:rFonts w:hint="default" w:ascii="Symbol" w:hAnsi="Symbol"/>
+      </w:rPr>
+    </w:lvl>
+    <w:lvl xmlns:w="http://schemas.openxmlformats.org/wordprocessingml/2006/main" w:ilvl="7">
+      <w:start w:val="1"/>
+      <w:numFmt w:val="bullet"/>
+      <w:lvlText w:val="o"/>
+      <w:lvlJc w:val="left"/>
+      <w:pPr>
+        <w:ind w:left="5760" w:hanging="360"/>
+      </w:pPr>
+      <w:rPr>
+        <w:rFonts w:hint="default" w:ascii="Courier New" w:hAnsi="Courier New"/>
+      </w:rPr>
+    </w:lvl>
+    <w:lvl xmlns:w="http://schemas.openxmlformats.org/wordprocessingml/2006/main" w:ilvl="8">
+      <w:start w:val="1"/>
+      <w:numFmt w:val="bullet"/>
+      <w:lvlText w:val=""/>
+      <w:lvlJc w:val="left"/>
+      <w:pPr>
+        <w:ind w:left="6480" w:hanging="360"/>
+      </w:pPr>
+      <w:rPr>
+        <w:rFonts w:hint="default" w:ascii="Wingdings" w:hAnsi="Wingdings"/>
+      </w:rPr>
+    </w:lvl>
+  </w:abstractNum>
+  <w:abstractNum xmlns:w="http://schemas.openxmlformats.org/wordprocessingml/2006/main" w:abstractNumId="27">
+    <w:nsid w:val="377f92d5"/>
+    <w:multiLevelType xmlns:w="http://schemas.openxmlformats.org/wordprocessingml/2006/main" w:val="hybridMultilevel"/>
+    <w:lvl xmlns:w="http://schemas.openxmlformats.org/wordprocessingml/2006/main" w:ilvl="0">
+      <w:start w:val="1"/>
+      <w:numFmt w:val="bullet"/>
+      <w:lvlText w:val=""/>
+      <w:lvlJc w:val="left"/>
+      <w:pPr>
+        <w:ind w:left="720" w:hanging="360"/>
+      </w:pPr>
+      <w:rPr>
+        <w:rFonts w:hint="default" w:ascii="Symbol" w:hAnsi="Symbol"/>
+      </w:rPr>
+    </w:lvl>
+    <w:lvl xmlns:w="http://schemas.openxmlformats.org/wordprocessingml/2006/main" w:ilvl="1">
+      <w:start w:val="1"/>
+      <w:numFmt w:val="bullet"/>
+      <w:lvlText w:val="o"/>
+      <w:lvlJc w:val="left"/>
+      <w:pPr>
+        <w:ind w:left="1440" w:hanging="360"/>
+      </w:pPr>
+      <w:rPr>
+        <w:rFonts w:hint="default" w:ascii="Courier New" w:hAnsi="Courier New"/>
+      </w:rPr>
+    </w:lvl>
+    <w:lvl xmlns:w="http://schemas.openxmlformats.org/wordprocessingml/2006/main" w:ilvl="2">
+      <w:start w:val="1"/>
+      <w:numFmt w:val="bullet"/>
+      <w:lvlText w:val=""/>
+      <w:lvlJc w:val="left"/>
+      <w:pPr>
+        <w:ind w:left="2160" w:hanging="360"/>
+      </w:pPr>
+      <w:rPr>
+        <w:rFonts w:hint="default" w:ascii="Wingdings" w:hAnsi="Wingdings"/>
+      </w:rPr>
+    </w:lvl>
+    <w:lvl xmlns:w="http://schemas.openxmlformats.org/wordprocessingml/2006/main" w:ilvl="3">
+      <w:start w:val="1"/>
+      <w:numFmt w:val="bullet"/>
+      <w:lvlText w:val=""/>
+      <w:lvlJc w:val="left"/>
+      <w:pPr>
+        <w:ind w:left="2880" w:hanging="360"/>
+      </w:pPr>
+      <w:rPr>
+        <w:rFonts w:hint="default" w:ascii="Symbol" w:hAnsi="Symbol"/>
+      </w:rPr>
+    </w:lvl>
+    <w:lvl xmlns:w="http://schemas.openxmlformats.org/wordprocessingml/2006/main" w:ilvl="4">
+      <w:start w:val="1"/>
+      <w:numFmt w:val="bullet"/>
+      <w:lvlText w:val="o"/>
+      <w:lvlJc w:val="left"/>
+      <w:pPr>
+        <w:ind w:left="3600" w:hanging="360"/>
+      </w:pPr>
+      <w:rPr>
+        <w:rFonts w:hint="default" w:ascii="Courier New" w:hAnsi="Courier New"/>
+      </w:rPr>
+    </w:lvl>
+    <w:lvl xmlns:w="http://schemas.openxmlformats.org/wordprocessingml/2006/main" w:ilvl="5">
+      <w:start w:val="1"/>
+      <w:numFmt w:val="bullet"/>
+      <w:lvlText w:val=""/>
+      <w:lvlJc w:val="left"/>
+      <w:pPr>
+        <w:ind w:left="4320" w:hanging="360"/>
+      </w:pPr>
+      <w:rPr>
+        <w:rFonts w:hint="default" w:ascii="Wingdings" w:hAnsi="Wingdings"/>
+      </w:rPr>
+    </w:lvl>
+    <w:lvl xmlns:w="http://schemas.openxmlformats.org/wordprocessingml/2006/main" w:ilvl="6">
+      <w:start w:val="1"/>
+      <w:numFmt w:val="bullet"/>
+      <w:lvlText w:val=""/>
+      <w:lvlJc w:val="left"/>
+      <w:pPr>
+        <w:ind w:left="5040" w:hanging="360"/>
+      </w:pPr>
+      <w:rPr>
+        <w:rFonts w:hint="default" w:ascii="Symbol" w:hAnsi="Symbol"/>
+      </w:rPr>
+    </w:lvl>
+    <w:lvl xmlns:w="http://schemas.openxmlformats.org/wordprocessingml/2006/main" w:ilvl="7">
+      <w:start w:val="1"/>
+      <w:numFmt w:val="bullet"/>
+      <w:lvlText w:val="o"/>
+      <w:lvlJc w:val="left"/>
+      <w:pPr>
+        <w:ind w:left="5760" w:hanging="360"/>
+      </w:pPr>
+      <w:rPr>
+        <w:rFonts w:hint="default" w:ascii="Courier New" w:hAnsi="Courier New"/>
+      </w:rPr>
+    </w:lvl>
+    <w:lvl xmlns:w="http://schemas.openxmlformats.org/wordprocessingml/2006/main" w:ilvl="8">
+      <w:start w:val="1"/>
+      <w:numFmt w:val="bullet"/>
+      <w:lvlText w:val=""/>
+      <w:lvlJc w:val="left"/>
+      <w:pPr>
+        <w:ind w:left="6480" w:hanging="360"/>
+      </w:pPr>
+      <w:rPr>
+        <w:rFonts w:hint="default" w:ascii="Wingdings" w:hAnsi="Wingdings"/>
+      </w:rPr>
+    </w:lvl>
+  </w:abstractNum>
+  <w:abstractNum xmlns:w="http://schemas.openxmlformats.org/wordprocessingml/2006/main" w:abstractNumId="26">
+    <w:nsid w:val="62ec0b6b"/>
+    <w:multiLevelType xmlns:w="http://schemas.openxmlformats.org/wordprocessingml/2006/main" w:val="hybridMultilevel"/>
+    <w:lvl xmlns:w="http://schemas.openxmlformats.org/wordprocessingml/2006/main" w:ilvl="0">
+      <w:start w:val="1"/>
+      <w:numFmt w:val="bullet"/>
+      <w:lvlText w:val=""/>
+      <w:lvlJc w:val="left"/>
+      <w:pPr>
+        <w:ind w:left="720" w:hanging="360"/>
+      </w:pPr>
+      <w:rPr>
+        <w:rFonts w:hint="default" w:ascii="Symbol" w:hAnsi="Symbol"/>
+      </w:rPr>
+    </w:lvl>
+    <w:lvl xmlns:w="http://schemas.openxmlformats.org/wordprocessingml/2006/main" w:ilvl="1">
+      <w:start w:val="1"/>
+      <w:numFmt w:val="bullet"/>
+      <w:lvlText w:val="o"/>
+      <w:lvlJc w:val="left"/>
+      <w:pPr>
+        <w:ind w:left="1440" w:hanging="360"/>
+      </w:pPr>
+      <w:rPr>
+        <w:rFonts w:hint="default" w:ascii="Courier New" w:hAnsi="Courier New"/>
+      </w:rPr>
+    </w:lvl>
+    <w:lvl xmlns:w="http://schemas.openxmlformats.org/wordprocessingml/2006/main" w:ilvl="2">
+      <w:start w:val="1"/>
+      <w:numFmt w:val="bullet"/>
+      <w:lvlText w:val=""/>
+      <w:lvlJc w:val="left"/>
+      <w:pPr>
+        <w:ind w:left="2160" w:hanging="360"/>
+      </w:pPr>
+      <w:rPr>
+        <w:rFonts w:hint="default" w:ascii="Wingdings" w:hAnsi="Wingdings"/>
+      </w:rPr>
+    </w:lvl>
+    <w:lvl xmlns:w="http://schemas.openxmlformats.org/wordprocessingml/2006/main" w:ilvl="3">
+      <w:start w:val="1"/>
+      <w:numFmt w:val="bullet"/>
+      <w:lvlText w:val=""/>
+      <w:lvlJc w:val="left"/>
+      <w:pPr>
+        <w:ind w:left="2880" w:hanging="360"/>
+      </w:pPr>
+      <w:rPr>
+        <w:rFonts w:hint="default" w:ascii="Symbol" w:hAnsi="Symbol"/>
+      </w:rPr>
+    </w:lvl>
+    <w:lvl xmlns:w="http://schemas.openxmlformats.org/wordprocessingml/2006/main" w:ilvl="4">
+      <w:start w:val="1"/>
+      <w:numFmt w:val="bullet"/>
+      <w:lvlText w:val="o"/>
+      <w:lvlJc w:val="left"/>
+      <w:pPr>
+        <w:ind w:left="3600" w:hanging="360"/>
+      </w:pPr>
+      <w:rPr>
+        <w:rFonts w:hint="default" w:ascii="Courier New" w:hAnsi="Courier New"/>
+      </w:rPr>
+    </w:lvl>
+    <w:lvl xmlns:w="http://schemas.openxmlformats.org/wordprocessingml/2006/main" w:ilvl="5">
+      <w:start w:val="1"/>
+      <w:numFmt w:val="bullet"/>
+      <w:lvlText w:val=""/>
+      <w:lvlJc w:val="left"/>
+      <w:pPr>
+        <w:ind w:left="4320" w:hanging="360"/>
+      </w:pPr>
+      <w:rPr>
+        <w:rFonts w:hint="default" w:ascii="Wingdings" w:hAnsi="Wingdings"/>
+      </w:rPr>
+    </w:lvl>
+    <w:lvl xmlns:w="http://schemas.openxmlformats.org/wordprocessingml/2006/main" w:ilvl="6">
+      <w:start w:val="1"/>
+      <w:numFmt w:val="bullet"/>
+      <w:lvlText w:val=""/>
+      <w:lvlJc w:val="left"/>
+      <w:pPr>
+        <w:ind w:left="5040" w:hanging="360"/>
+      </w:pPr>
+      <w:rPr>
+        <w:rFonts w:hint="default" w:ascii="Symbol" w:hAnsi="Symbol"/>
+      </w:rPr>
+    </w:lvl>
+    <w:lvl xmlns:w="http://schemas.openxmlformats.org/wordprocessingml/2006/main" w:ilvl="7">
+      <w:start w:val="1"/>
+      <w:numFmt w:val="bullet"/>
+      <w:lvlText w:val="o"/>
+      <w:lvlJc w:val="left"/>
+      <w:pPr>
+        <w:ind w:left="5760" w:hanging="360"/>
+      </w:pPr>
+      <w:rPr>
+        <w:rFonts w:hint="default" w:ascii="Courier New" w:hAnsi="Courier New"/>
+      </w:rPr>
+    </w:lvl>
+    <w:lvl xmlns:w="http://schemas.openxmlformats.org/wordprocessingml/2006/main" w:ilvl="8">
+      <w:start w:val="1"/>
+      <w:numFmt w:val="bullet"/>
+      <w:lvlText w:val=""/>
+      <w:lvlJc w:val="left"/>
+      <w:pPr>
+        <w:ind w:left="6480" w:hanging="360"/>
+      </w:pPr>
+      <w:rPr>
+        <w:rFonts w:hint="default" w:ascii="Wingdings" w:hAnsi="Wingdings"/>
+      </w:rPr>
+    </w:lvl>
+  </w:abstractNum>
+  <w:abstractNum xmlns:w="http://schemas.openxmlformats.org/wordprocessingml/2006/main" w:abstractNumId="25">
+    <w:nsid w:val="378f005e"/>
+    <w:multiLevelType xmlns:w="http://schemas.openxmlformats.org/wordprocessingml/2006/main" w:val="hybridMultilevel"/>
+    <w:lvl xmlns:w="http://schemas.openxmlformats.org/wordprocessingml/2006/main" w:ilvl="0">
+      <w:start w:val="1"/>
+      <w:numFmt w:val="bullet"/>
+      <w:lvlText w:val=""/>
+      <w:lvlJc w:val="left"/>
+      <w:pPr>
+        <w:ind w:left="720" w:hanging="360"/>
+      </w:pPr>
+      <w:rPr>
+        <w:rFonts w:hint="default" w:ascii="Symbol" w:hAnsi="Symbol"/>
+      </w:rPr>
+    </w:lvl>
+    <w:lvl xmlns:w="http://schemas.openxmlformats.org/wordprocessingml/2006/main" w:ilvl="1">
+      <w:start w:val="1"/>
+      <w:numFmt w:val="bullet"/>
+      <w:lvlText w:val="o"/>
+      <w:lvlJc w:val="left"/>
+      <w:pPr>
+        <w:ind w:left="1440" w:hanging="360"/>
+      </w:pPr>
+      <w:rPr>
+        <w:rFonts w:hint="default" w:ascii="Courier New" w:hAnsi="Courier New"/>
+      </w:rPr>
+    </w:lvl>
+    <w:lvl xmlns:w="http://schemas.openxmlformats.org/wordprocessingml/2006/main" w:ilvl="2">
+      <w:start w:val="1"/>
+      <w:numFmt w:val="bullet"/>
+      <w:lvlText w:val=""/>
+      <w:lvlJc w:val="left"/>
+      <w:pPr>
+        <w:ind w:left="2160" w:hanging="360"/>
+      </w:pPr>
+      <w:rPr>
+        <w:rFonts w:hint="default" w:ascii="Wingdings" w:hAnsi="Wingdings"/>
+      </w:rPr>
+    </w:lvl>
+    <w:lvl xmlns:w="http://schemas.openxmlformats.org/wordprocessingml/2006/main" w:ilvl="3">
+      <w:start w:val="1"/>
+      <w:numFmt w:val="bullet"/>
+      <w:lvlText w:val=""/>
+      <w:lvlJc w:val="left"/>
+      <w:pPr>
+        <w:ind w:left="2880" w:hanging="360"/>
+      </w:pPr>
+      <w:rPr>
+        <w:rFonts w:hint="default" w:ascii="Symbol" w:hAnsi="Symbol"/>
+      </w:rPr>
+    </w:lvl>
+    <w:lvl xmlns:w="http://schemas.openxmlformats.org/wordprocessingml/2006/main" w:ilvl="4">
+      <w:start w:val="1"/>
+      <w:numFmt w:val="bullet"/>
+      <w:lvlText w:val="o"/>
+      <w:lvlJc w:val="left"/>
+      <w:pPr>
+        <w:ind w:left="3600" w:hanging="360"/>
+      </w:pPr>
+      <w:rPr>
+        <w:rFonts w:hint="default" w:ascii="Courier New" w:hAnsi="Courier New"/>
+      </w:rPr>
+    </w:lvl>
+    <w:lvl xmlns:w="http://schemas.openxmlformats.org/wordprocessingml/2006/main" w:ilvl="5">
+      <w:start w:val="1"/>
+      <w:numFmt w:val="bullet"/>
+      <w:lvlText w:val=""/>
+      <w:lvlJc w:val="left"/>
+      <w:pPr>
+        <w:ind w:left="4320" w:hanging="360"/>
+      </w:pPr>
+      <w:rPr>
+        <w:rFonts w:hint="default" w:ascii="Wingdings" w:hAnsi="Wingdings"/>
+      </w:rPr>
+    </w:lvl>
+    <w:lvl xmlns:w="http://schemas.openxmlformats.org/wordprocessingml/2006/main" w:ilvl="6">
+      <w:start w:val="1"/>
+      <w:numFmt w:val="bullet"/>
+      <w:lvlText w:val=""/>
+      <w:lvlJc w:val="left"/>
+      <w:pPr>
+        <w:ind w:left="5040" w:hanging="360"/>
+      </w:pPr>
+      <w:rPr>
+        <w:rFonts w:hint="default" w:ascii="Symbol" w:hAnsi="Symbol"/>
+      </w:rPr>
+    </w:lvl>
+    <w:lvl xmlns:w="http://schemas.openxmlformats.org/wordprocessingml/2006/main" w:ilvl="7">
+      <w:start w:val="1"/>
+      <w:numFmt w:val="bullet"/>
+      <w:lvlText w:val="o"/>
+      <w:lvlJc w:val="left"/>
+      <w:pPr>
+        <w:ind w:left="5760" w:hanging="360"/>
+      </w:pPr>
+      <w:rPr>
+        <w:rFonts w:hint="default" w:ascii="Courier New" w:hAnsi="Courier New"/>
+      </w:rPr>
+    </w:lvl>
+    <w:lvl xmlns:w="http://schemas.openxmlformats.org/wordprocessingml/2006/main" w:ilvl="8">
+      <w:start w:val="1"/>
+      <w:numFmt w:val="bullet"/>
+      <w:lvlText w:val=""/>
+      <w:lvlJc w:val="left"/>
+      <w:pPr>
+        <w:ind w:left="6480" w:hanging="360"/>
+      </w:pPr>
+      <w:rPr>
+        <w:rFonts w:hint="default" w:ascii="Wingdings" w:hAnsi="Wingdings"/>
+      </w:rPr>
+    </w:lvl>
+  </w:abstractNum>
+  <w:abstractNum xmlns:w="http://schemas.openxmlformats.org/wordprocessingml/2006/main" w:abstractNumId="24">
+    <w:nsid w:val="37b8004b"/>
+    <w:multiLevelType xmlns:w="http://schemas.openxmlformats.org/wordprocessingml/2006/main" w:val="hybridMultilevel"/>
+    <w:lvl xmlns:w="http://schemas.openxmlformats.org/wordprocessingml/2006/main" w:ilvl="0">
+      <w:start w:val="1"/>
+      <w:numFmt w:val="bullet"/>
+      <w:lvlText w:val=""/>
+      <w:lvlJc w:val="left"/>
+      <w:pPr>
+        <w:ind w:left="720" w:hanging="360"/>
+      </w:pPr>
+      <w:rPr>
+        <w:rFonts w:hint="default" w:ascii="Symbol" w:hAnsi="Symbol"/>
+      </w:rPr>
+    </w:lvl>
+    <w:lvl xmlns:w="http://schemas.openxmlformats.org/wordprocessingml/2006/main" w:ilvl="1">
+      <w:start w:val="1"/>
+      <w:numFmt w:val="bullet"/>
+      <w:lvlText w:val="o"/>
+      <w:lvlJc w:val="left"/>
+      <w:pPr>
+        <w:ind w:left="1440" w:hanging="360"/>
+      </w:pPr>
+      <w:rPr>
+        <w:rFonts w:hint="default" w:ascii="Courier New" w:hAnsi="Courier New"/>
+      </w:rPr>
+    </w:lvl>
+    <w:lvl xmlns:w="http://schemas.openxmlformats.org/wordprocessingml/2006/main" w:ilvl="2">
+      <w:start w:val="1"/>
+      <w:numFmt w:val="bullet"/>
+      <w:lvlText w:val=""/>
+      <w:lvlJc w:val="left"/>
+      <w:pPr>
+        <w:ind w:left="2160" w:hanging="360"/>
+      </w:pPr>
+      <w:rPr>
+        <w:rFonts w:hint="default" w:ascii="Wingdings" w:hAnsi="Wingdings"/>
+      </w:rPr>
+    </w:lvl>
+    <w:lvl xmlns:w="http://schemas.openxmlformats.org/wordprocessingml/2006/main" w:ilvl="3">
+      <w:start w:val="1"/>
+      <w:numFmt w:val="bullet"/>
+      <w:lvlText w:val=""/>
+      <w:lvlJc w:val="left"/>
+      <w:pPr>
+        <w:ind w:left="2880" w:hanging="360"/>
+      </w:pPr>
+      <w:rPr>
+        <w:rFonts w:hint="default" w:ascii="Symbol" w:hAnsi="Symbol"/>
+      </w:rPr>
+    </w:lvl>
+    <w:lvl xmlns:w="http://schemas.openxmlformats.org/wordprocessingml/2006/main" w:ilvl="4">
+      <w:start w:val="1"/>
+      <w:numFmt w:val="bullet"/>
+      <w:lvlText w:val="o"/>
+      <w:lvlJc w:val="left"/>
+      <w:pPr>
+        <w:ind w:left="3600" w:hanging="360"/>
+      </w:pPr>
+      <w:rPr>
+        <w:rFonts w:hint="default" w:ascii="Courier New" w:hAnsi="Courier New"/>
+      </w:rPr>
+    </w:lvl>
+    <w:lvl xmlns:w="http://schemas.openxmlformats.org/wordprocessingml/2006/main" w:ilvl="5">
+      <w:start w:val="1"/>
+      <w:numFmt w:val="bullet"/>
+      <w:lvlText w:val=""/>
+      <w:lvlJc w:val="left"/>
+      <w:pPr>
+        <w:ind w:left="4320" w:hanging="360"/>
+      </w:pPr>
+      <w:rPr>
+        <w:rFonts w:hint="default" w:ascii="Wingdings" w:hAnsi="Wingdings"/>
+      </w:rPr>
+    </w:lvl>
+    <w:lvl xmlns:w="http://schemas.openxmlformats.org/wordprocessingml/2006/main" w:ilvl="6">
+      <w:start w:val="1"/>
+      <w:numFmt w:val="bullet"/>
+      <w:lvlText w:val=""/>
+      <w:lvlJc w:val="left"/>
+      <w:pPr>
+        <w:ind w:left="5040" w:hanging="360"/>
+      </w:pPr>
+      <w:rPr>
+        <w:rFonts w:hint="default" w:ascii="Symbol" w:hAnsi="Symbol"/>
+      </w:rPr>
+    </w:lvl>
+    <w:lvl xmlns:w="http://schemas.openxmlformats.org/wordprocessingml/2006/main" w:ilvl="7">
+      <w:start w:val="1"/>
+      <w:numFmt w:val="bullet"/>
+      <w:lvlText w:val="o"/>
+      <w:lvlJc w:val="left"/>
+      <w:pPr>
+        <w:ind w:left="5760" w:hanging="360"/>
+      </w:pPr>
+      <w:rPr>
+        <w:rFonts w:hint="default" w:ascii="Courier New" w:hAnsi="Courier New"/>
+      </w:rPr>
+    </w:lvl>
+    <w:lvl xmlns:w="http://schemas.openxmlformats.org/wordprocessingml/2006/main" w:ilvl="8">
+      <w:start w:val="1"/>
+      <w:numFmt w:val="bullet"/>
+      <w:lvlText w:val=""/>
+      <w:lvlJc w:val="left"/>
+      <w:pPr>
+        <w:ind w:left="6480" w:hanging="360"/>
+      </w:pPr>
+      <w:rPr>
+        <w:rFonts w:hint="default" w:ascii="Wingdings" w:hAnsi="Wingdings"/>
+      </w:rPr>
+    </w:lvl>
+  </w:abstractNum>
+  <w:abstractNum xmlns:w="http://schemas.openxmlformats.org/wordprocessingml/2006/main" w:abstractNumId="23">
+    <w:nsid w:val="12d80d7f"/>
+    <w:multiLevelType xmlns:w="http://schemas.openxmlformats.org/wordprocessingml/2006/main" w:val="hybridMultilevel"/>
+    <w:lvl xmlns:w="http://schemas.openxmlformats.org/wordprocessingml/2006/main" w:ilvl="0">
+      <w:start w:val="1"/>
+      <w:numFmt w:val="bullet"/>
+      <w:lvlText w:val=""/>
+      <w:lvlJc w:val="left"/>
+      <w:pPr>
+        <w:ind w:left="720" w:hanging="360"/>
+      </w:pPr>
+      <w:rPr>
+        <w:rFonts w:hint="default" w:ascii="Symbol" w:hAnsi="Symbol"/>
+      </w:rPr>
+    </w:lvl>
+    <w:lvl xmlns:w="http://schemas.openxmlformats.org/wordprocessingml/2006/main" w:ilvl="1">
+      <w:start w:val="1"/>
+      <w:numFmt w:val="bullet"/>
+      <w:lvlText w:val="o"/>
+      <w:lvlJc w:val="left"/>
+      <w:pPr>
+        <w:ind w:left="1440" w:hanging="360"/>
+      </w:pPr>
+      <w:rPr>
+        <w:rFonts w:hint="default" w:ascii="Courier New" w:hAnsi="Courier New"/>
+      </w:rPr>
+    </w:lvl>
+    <w:lvl xmlns:w="http://schemas.openxmlformats.org/wordprocessingml/2006/main" w:ilvl="2">
+      <w:start w:val="1"/>
+      <w:numFmt w:val="bullet"/>
+      <w:lvlText w:val=""/>
+      <w:lvlJc w:val="left"/>
+      <w:pPr>
+        <w:ind w:left="2160" w:hanging="360"/>
+      </w:pPr>
+      <w:rPr>
+        <w:rFonts w:hint="default" w:ascii="Wingdings" w:hAnsi="Wingdings"/>
+      </w:rPr>
+    </w:lvl>
+    <w:lvl xmlns:w="http://schemas.openxmlformats.org/wordprocessingml/2006/main" w:ilvl="3">
+      <w:start w:val="1"/>
+      <w:numFmt w:val="bullet"/>
+      <w:lvlText w:val=""/>
+      <w:lvlJc w:val="left"/>
+      <w:pPr>
+        <w:ind w:left="2880" w:hanging="360"/>
+      </w:pPr>
+      <w:rPr>
+        <w:rFonts w:hint="default" w:ascii="Symbol" w:hAnsi="Symbol"/>
+      </w:rPr>
+    </w:lvl>
+    <w:lvl xmlns:w="http://schemas.openxmlformats.org/wordprocessingml/2006/main" w:ilvl="4">
+      <w:start w:val="1"/>
+      <w:numFmt w:val="bullet"/>
+      <w:lvlText w:val="o"/>
+      <w:lvlJc w:val="left"/>
+      <w:pPr>
+        <w:ind w:left="3600" w:hanging="360"/>
+      </w:pPr>
+      <w:rPr>
+        <w:rFonts w:hint="default" w:ascii="Courier New" w:hAnsi="Courier New"/>
+      </w:rPr>
+    </w:lvl>
+    <w:lvl xmlns:w="http://schemas.openxmlformats.org/wordprocessingml/2006/main" w:ilvl="5">
+      <w:start w:val="1"/>
+      <w:numFmt w:val="bullet"/>
+      <w:lvlText w:val=""/>
+      <w:lvlJc w:val="left"/>
+      <w:pPr>
+        <w:ind w:left="4320" w:hanging="360"/>
+      </w:pPr>
+      <w:rPr>
+        <w:rFonts w:hint="default" w:ascii="Wingdings" w:hAnsi="Wingdings"/>
+      </w:rPr>
+    </w:lvl>
+    <w:lvl xmlns:w="http://schemas.openxmlformats.org/wordprocessingml/2006/main" w:ilvl="6">
+      <w:start w:val="1"/>
+      <w:numFmt w:val="bullet"/>
+      <w:lvlText w:val=""/>
+      <w:lvlJc w:val="left"/>
+      <w:pPr>
+        <w:ind w:left="5040" w:hanging="360"/>
+      </w:pPr>
+      <w:rPr>
+        <w:rFonts w:hint="default" w:ascii="Symbol" w:hAnsi="Symbol"/>
+      </w:rPr>
+    </w:lvl>
+    <w:lvl xmlns:w="http://schemas.openxmlformats.org/wordprocessingml/2006/main" w:ilvl="7">
+      <w:start w:val="1"/>
+      <w:numFmt w:val="bullet"/>
+      <w:lvlText w:val="o"/>
+      <w:lvlJc w:val="left"/>
+      <w:pPr>
+        <w:ind w:left="5760" w:hanging="360"/>
+      </w:pPr>
+      <w:rPr>
+        <w:rFonts w:hint="default" w:ascii="Courier New" w:hAnsi="Courier New"/>
+      </w:rPr>
+    </w:lvl>
+    <w:lvl xmlns:w="http://schemas.openxmlformats.org/wordprocessingml/2006/main" w:ilvl="8">
+      <w:start w:val="1"/>
+      <w:numFmt w:val="bullet"/>
+      <w:lvlText w:val=""/>
+      <w:lvlJc w:val="left"/>
+      <w:pPr>
+        <w:ind w:left="6480" w:hanging="360"/>
+      </w:pPr>
+      <w:rPr>
+        <w:rFonts w:hint="default" w:ascii="Wingdings" w:hAnsi="Wingdings"/>
+      </w:rPr>
+    </w:lvl>
+  </w:abstractNum>
+  <w:abstractNum xmlns:w="http://schemas.openxmlformats.org/wordprocessingml/2006/main" w:abstractNumId="22">
+    <w:nsid w:val="c60097a"/>
+    <w:multiLevelType xmlns:w="http://schemas.openxmlformats.org/wordprocessingml/2006/main" w:val="hybridMultilevel"/>
+    <w:lvl xmlns:w="http://schemas.openxmlformats.org/wordprocessingml/2006/main" w:ilvl="0">
+      <w:start w:val="1"/>
+      <w:numFmt w:val="bullet"/>
+      <w:lvlText w:val=""/>
+      <w:lvlJc w:val="left"/>
+      <w:pPr>
+        <w:ind w:left="720" w:hanging="360"/>
+      </w:pPr>
+      <w:rPr>
+        <w:rFonts w:hint="default" w:ascii="Symbol" w:hAnsi="Symbol"/>
+      </w:rPr>
+    </w:lvl>
+    <w:lvl xmlns:w="http://schemas.openxmlformats.org/wordprocessingml/2006/main" w:ilvl="1">
+      <w:start w:val="1"/>
+      <w:numFmt w:val="bullet"/>
+      <w:lvlText w:val="o"/>
+      <w:lvlJc w:val="left"/>
+      <w:pPr>
+        <w:ind w:left="1440" w:hanging="360"/>
+      </w:pPr>
+      <w:rPr>
+        <w:rFonts w:hint="default" w:ascii="Courier New" w:hAnsi="Courier New"/>
+      </w:rPr>
+    </w:lvl>
+    <w:lvl xmlns:w="http://schemas.openxmlformats.org/wordprocessingml/2006/main" w:ilvl="2">
+      <w:start w:val="1"/>
+      <w:numFmt w:val="bullet"/>
+      <w:lvlText w:val=""/>
+      <w:lvlJc w:val="left"/>
+      <w:pPr>
+        <w:ind w:left="2160" w:hanging="360"/>
+      </w:pPr>
+      <w:rPr>
+        <w:rFonts w:hint="default" w:ascii="Wingdings" w:hAnsi="Wingdings"/>
+      </w:rPr>
+    </w:lvl>
+    <w:lvl xmlns:w="http://schemas.openxmlformats.org/wordprocessingml/2006/main" w:ilvl="3">
+      <w:start w:val="1"/>
+      <w:numFmt w:val="bullet"/>
+      <w:lvlText w:val=""/>
+      <w:lvlJc w:val="left"/>
+      <w:pPr>
+        <w:ind w:left="2880" w:hanging="360"/>
+      </w:pPr>
+      <w:rPr>
+        <w:rFonts w:hint="default" w:ascii="Symbol" w:hAnsi="Symbol"/>
+      </w:rPr>
+    </w:lvl>
+    <w:lvl xmlns:w="http://schemas.openxmlformats.org/wordprocessingml/2006/main" w:ilvl="4">
+      <w:start w:val="1"/>
+      <w:numFmt w:val="bullet"/>
+      <w:lvlText w:val="o"/>
+      <w:lvlJc w:val="left"/>
+      <w:pPr>
+        <w:ind w:left="3600" w:hanging="360"/>
+      </w:pPr>
+      <w:rPr>
+        <w:rFonts w:hint="default" w:ascii="Courier New" w:hAnsi="Courier New"/>
+      </w:rPr>
+    </w:lvl>
+    <w:lvl xmlns:w="http://schemas.openxmlformats.org/wordprocessingml/2006/main" w:ilvl="5">
+      <w:start w:val="1"/>
+      <w:numFmt w:val="bullet"/>
+      <w:lvlText w:val=""/>
+      <w:lvlJc w:val="left"/>
+      <w:pPr>
+        <w:ind w:left="4320" w:hanging="360"/>
+      </w:pPr>
+      <w:rPr>
+        <w:rFonts w:hint="default" w:ascii="Wingdings" w:hAnsi="Wingdings"/>
+      </w:rPr>
+    </w:lvl>
+    <w:lvl xmlns:w="http://schemas.openxmlformats.org/wordprocessingml/2006/main" w:ilvl="6">
+      <w:start w:val="1"/>
+      <w:numFmt w:val="bullet"/>
+      <w:lvlText w:val=""/>
+      <w:lvlJc w:val="left"/>
+      <w:pPr>
+        <w:ind w:left="5040" w:hanging="360"/>
+      </w:pPr>
+      <w:rPr>
+        <w:rFonts w:hint="default" w:ascii="Symbol" w:hAnsi="Symbol"/>
+      </w:rPr>
+    </w:lvl>
+    <w:lvl xmlns:w="http://schemas.openxmlformats.org/wordprocessingml/2006/main" w:ilvl="7">
+      <w:start w:val="1"/>
+      <w:numFmt w:val="bullet"/>
+      <w:lvlText w:val="o"/>
+      <w:lvlJc w:val="left"/>
+      <w:pPr>
+        <w:ind w:left="5760" w:hanging="360"/>
+      </w:pPr>
+      <w:rPr>
+        <w:rFonts w:hint="default" w:ascii="Courier New" w:hAnsi="Courier New"/>
+      </w:rPr>
+    </w:lvl>
+    <w:lvl xmlns:w="http://schemas.openxmlformats.org/wordprocessingml/2006/main" w:ilvl="8">
+      <w:start w:val="1"/>
+      <w:numFmt w:val="bullet"/>
+      <w:lvlText w:val=""/>
+      <w:lvlJc w:val="left"/>
+      <w:pPr>
+        <w:ind w:left="6480" w:hanging="360"/>
+      </w:pPr>
+      <w:rPr>
+        <w:rFonts w:hint="default" w:ascii="Wingdings" w:hAnsi="Wingdings"/>
+      </w:rPr>
+    </w:lvl>
+  </w:abstractNum>
   <w:abstractNum xmlns:w="http://schemas.openxmlformats.org/wordprocessingml/2006/main" w:abstractNumId="21">
     <w:nsid w:val="6d5bcdb6"/>
     <w:multiLevelType xmlns:w="http://schemas.openxmlformats.org/wordprocessingml/2006/main" w:val="hybridMultilevel"/>
@@ -2250,6 +6237,93 @@
       </w:rPr>
     </w:lvl>
   </w:abstractNum>
+  <w:num w:numId="51">
+    <w:abstractNumId w:val="50"/>
+  </w:num>
+  <w:num w:numId="50">
+    <w:abstractNumId w:val="49"/>
+  </w:num>
+  <w:num w:numId="49">
+    <w:abstractNumId w:val="48"/>
+  </w:num>
+  <w:num w:numId="48">
+    <w:abstractNumId w:val="47"/>
+  </w:num>
+  <w:num w:numId="47">
+    <w:abstractNumId w:val="46"/>
+  </w:num>
+  <w:num w:numId="46">
+    <w:abstractNumId w:val="45"/>
+  </w:num>
+  <w:num w:numId="45">
+    <w:abstractNumId w:val="44"/>
+  </w:num>
+  <w:num w:numId="44">
+    <w:abstractNumId w:val="43"/>
+  </w:num>
+  <w:num w:numId="43">
+    <w:abstractNumId w:val="42"/>
+  </w:num>
+  <w:num w:numId="42">
+    <w:abstractNumId w:val="41"/>
+  </w:num>
+  <w:num w:numId="41">
+    <w:abstractNumId w:val="40"/>
+  </w:num>
+  <w:num w:numId="40">
+    <w:abstractNumId w:val="39"/>
+  </w:num>
+  <w:num w:numId="39">
+    <w:abstractNumId w:val="38"/>
+  </w:num>
+  <w:num w:numId="38">
+    <w:abstractNumId w:val="37"/>
+  </w:num>
+  <w:num w:numId="37">
+    <w:abstractNumId w:val="36"/>
+  </w:num>
+  <w:num w:numId="36">
+    <w:abstractNumId w:val="35"/>
+  </w:num>
+  <w:num w:numId="35">
+    <w:abstractNumId w:val="34"/>
+  </w:num>
+  <w:num w:numId="34">
+    <w:abstractNumId w:val="33"/>
+  </w:num>
+  <w:num w:numId="33">
+    <w:abstractNumId w:val="32"/>
+  </w:num>
+  <w:num w:numId="32">
+    <w:abstractNumId w:val="31"/>
+  </w:num>
+  <w:num w:numId="31">
+    <w:abstractNumId w:val="30"/>
+  </w:num>
+  <w:num w:numId="30">
+    <w:abstractNumId w:val="29"/>
+  </w:num>
+  <w:num w:numId="29">
+    <w:abstractNumId w:val="28"/>
+  </w:num>
+  <w:num w:numId="28">
+    <w:abstractNumId w:val="27"/>
+  </w:num>
+  <w:num w:numId="27">
+    <w:abstractNumId w:val="26"/>
+  </w:num>
+  <w:num w:numId="26">
+    <w:abstractNumId w:val="25"/>
+  </w:num>
+  <w:num w:numId="25">
+    <w:abstractNumId w:val="24"/>
+  </w:num>
+  <w:num w:numId="24">
+    <w:abstractNumId w:val="23"/>
+  </w:num>
+  <w:num w:numId="23">
+    <w:abstractNumId w:val="22"/>
+  </w:num>
   <w:num w:numId="22">
     <w:abstractNumId w:val="21"/>
   </w:num>

</xml_diff>